<commit_message>
Assignment: documentation and more code comments.
</commit_message>
<xml_diff>
--- a/Assignment/Documentation.docx
+++ b/Assignment/Documentation.docx
@@ -247,28 +247,42 @@
           <w:rFonts w:cstheme="minorHAnsi"/>
           <w:sz w:val="24"/>
         </w:rPr>
-        <w:t>Hopefully the project’s code and structure are straightforward and self-explanatory</w:t>
-      </w:r>
-      <w:r>
-        <w:rPr>
-          <w:rFonts w:cstheme="minorHAnsi"/>
-          <w:sz w:val="24"/>
-        </w:rPr>
-        <w:t xml:space="preserve">. Apart from the data structure implementations, of which some are quite involved (particularly the hash table), a logical approach to the social network modelling and operations has led to </w:t>
-      </w:r>
-      <w:r>
-        <w:rPr>
-          <w:rFonts w:cstheme="minorHAnsi"/>
-          <w:sz w:val="24"/>
-        </w:rPr>
-        <w:t>most of</w:t>
-      </w:r>
-      <w:r>
-        <w:rPr>
-          <w:rFonts w:cstheme="minorHAnsi"/>
-          <w:sz w:val="24"/>
-        </w:rPr>
-        <w:t xml:space="preserve"> the code being fairly simple.</w:t>
+        <w:t xml:space="preserve">Hopefully the project’s </w:t>
+      </w:r>
+      <w:r>
+        <w:rPr>
+          <w:rFonts w:cstheme="minorHAnsi"/>
+          <w:sz w:val="24"/>
+        </w:rPr>
+        <w:t xml:space="preserve">overall code style and structure </w:t>
+      </w:r>
+      <w:r>
+        <w:rPr>
+          <w:rFonts w:cstheme="minorHAnsi"/>
+          <w:sz w:val="24"/>
+        </w:rPr>
+        <w:t>is</w:t>
+      </w:r>
+      <w:r>
+        <w:rPr>
+          <w:rFonts w:cstheme="minorHAnsi"/>
+          <w:sz w:val="24"/>
+        </w:rPr>
+        <w:t xml:space="preserve"> straightforward </w:t>
+      </w:r>
+      <w:r>
+        <w:rPr>
+          <w:rFonts w:cstheme="minorHAnsi"/>
+          <w:sz w:val="24"/>
+        </w:rPr>
+        <w:t xml:space="preserve">and </w:t>
+      </w:r>
+      <w:r>
+        <w:rPr>
+          <w:rFonts w:cstheme="minorHAnsi"/>
+          <w:sz w:val="24"/>
+        </w:rPr>
+        <w:t>easily understandable. I have only two general comments:</w:t>
       </w:r>
       <w:r>
         <w:rPr>
@@ -282,14 +296,14 @@
           <w:rFonts w:cstheme="minorHAnsi"/>
           <w:sz w:val="24"/>
         </w:rPr>
-        <w:t>The first notable</w:t>
-      </w:r>
-      <w:r>
-        <w:rPr>
-          <w:rFonts w:cstheme="minorHAnsi"/>
-          <w:sz w:val="24"/>
-        </w:rPr>
-        <w:t xml:space="preserve"> comment on the code overall is the use of </w:t>
+        <w:t>Firstly,</w:t>
+      </w:r>
+      <w:r>
+        <w:rPr>
+          <w:rFonts w:cstheme="minorHAnsi"/>
+          <w:sz w:val="24"/>
+        </w:rPr>
+        <w:t xml:space="preserve"> the use of </w:t>
       </w:r>
       <w:r>
         <w:rPr>
@@ -324,7 +338,21 @@
           <w:rFonts w:cstheme="minorHAnsi"/>
           <w:sz w:val="24"/>
         </w:rPr>
-        <w:t xml:space="preserve"> and iterator manipulation. Some of these usages are perhaps a bit “fancy” or “clever”, but I have tried to use them with good reason</w:t>
+        <w:t xml:space="preserve"> and iterator manipulation. </w:t>
+      </w:r>
+      <w:r>
+        <w:rPr>
+          <w:rFonts w:cstheme="minorHAnsi"/>
+          <w:sz w:val="24"/>
+        </w:rPr>
+        <w:t>These may be considered “fancy” or “clever”, but</w:t>
+      </w:r>
+      <w:r>
+        <w:rPr>
+          <w:rFonts w:cstheme="minorHAnsi"/>
+          <w:sz w:val="24"/>
+        </w:rPr>
+        <w:t xml:space="preserve"> I have tried to use them with good reason</w:t>
       </w:r>
       <w:r>
         <w:rPr>
@@ -360,14 +388,92 @@
           <w:sz w:val="24"/>
         </w:rPr>
         <w:br/>
-        <w:t xml:space="preserve">Another, similar point is the heavy use of type hints. As I developed the code with an IDE supporting static type analysis, the type hints made life a lot easier in spotting errors before runtime. </w:t>
-      </w:r>
-      <w:r>
-        <w:rPr>
-          <w:rFonts w:cstheme="minorHAnsi"/>
-          <w:sz w:val="24"/>
-        </w:rPr>
-        <w:t>An additional benefit is making it easier for a reader to understand what a function or variable does/is.</w:t>
+      </w:r>
+      <w:r>
+        <w:rPr>
+          <w:rFonts w:cstheme="minorHAnsi"/>
+          <w:sz w:val="24"/>
+        </w:rPr>
+        <w:t xml:space="preserve">Secondly, </w:t>
+      </w:r>
+      <w:r>
+        <w:rPr>
+          <w:rFonts w:cstheme="minorHAnsi"/>
+          <w:sz w:val="24"/>
+        </w:rPr>
+        <w:t>the heavy use of type hints. As I developed the code with an IDE supporting static type analysis, the type hints made li</w:t>
+      </w:r>
+      <w:bookmarkStart w:id="0" w:name="_GoBack"/>
+      <w:bookmarkEnd w:id="0"/>
+      <w:r>
+        <w:rPr>
+          <w:rFonts w:cstheme="minorHAnsi"/>
+          <w:sz w:val="24"/>
+        </w:rPr>
+        <w:t xml:space="preserve">fe a lot easier in spotting errors before runtime. </w:t>
+      </w:r>
+      <w:r>
+        <w:rPr>
+          <w:rFonts w:cstheme="minorHAnsi"/>
+          <w:sz w:val="24"/>
+        </w:rPr>
+        <w:t>Please note that the</w:t>
+      </w:r>
+      <w:r>
+        <w:rPr>
+          <w:rFonts w:cstheme="minorHAnsi"/>
+          <w:sz w:val="24"/>
+        </w:rPr>
+        <w:t>y</w:t>
+      </w:r>
+      <w:r>
+        <w:rPr>
+          <w:rFonts w:cstheme="minorHAnsi"/>
+          <w:sz w:val="24"/>
+        </w:rPr>
+        <w:t xml:space="preserve"> </w:t>
+      </w:r>
+      <w:r>
+        <w:rPr>
+          <w:rFonts w:cstheme="minorHAnsi"/>
+          <w:sz w:val="24"/>
+        </w:rPr>
+        <w:t xml:space="preserve">are solely to aid understanding of the code and </w:t>
+      </w:r>
+      <w:r>
+        <w:rPr>
+          <w:rFonts w:cstheme="minorHAnsi"/>
+          <w:sz w:val="24"/>
+        </w:rPr>
+        <w:t xml:space="preserve">have no effect on </w:t>
+      </w:r>
+      <w:r>
+        <w:rPr>
+          <w:rFonts w:cstheme="minorHAnsi"/>
+          <w:sz w:val="24"/>
+        </w:rPr>
+        <w:t xml:space="preserve">its </w:t>
+      </w:r>
+      <w:r>
+        <w:rPr>
+          <w:rFonts w:cstheme="minorHAnsi"/>
+          <w:sz w:val="24"/>
+        </w:rPr>
+        <w:t xml:space="preserve">functionality </w:t>
+      </w:r>
+      <w:r>
+        <w:rPr>
+          <w:rFonts w:cstheme="minorHAnsi"/>
+          <w:sz w:val="24"/>
+        </w:rPr>
+        <w:t>or</w:t>
+      </w:r>
+      <w:r>
+        <w:rPr>
+          <w:rFonts w:cstheme="minorHAnsi"/>
+          <w:sz w:val="24"/>
+        </w:rPr>
+        <w:t xml:space="preserve"> behaviour.</w:t>
       </w:r>
     </w:p>
     <w:p>
@@ -539,50 +645,36 @@
           <w:rFonts w:cstheme="minorHAnsi"/>
           <w:sz w:val="24"/>
         </w:rPr>
+        <w:t>Perhaps the most complex part of this module is the checking when the simulation has completed. As the application has no user interaction in this mode, nothing prevents it from running infinitely</w:t>
+      </w:r>
+      <w:r>
+        <w:rPr>
+          <w:rFonts w:cstheme="minorHAnsi"/>
+          <w:sz w:val="24"/>
+        </w:rPr>
+        <w:t xml:space="preserve"> and it needs to determine for itself when the simulation should finish</w:t>
+      </w:r>
+      <w:r>
+        <w:rPr>
+          <w:rFonts w:cstheme="minorHAnsi"/>
+          <w:sz w:val="24"/>
+        </w:rPr>
+        <w:t xml:space="preserve">. </w:t>
+      </w:r>
+      <w:r>
+        <w:rPr>
+          <w:rFonts w:cstheme="minorHAnsi"/>
+          <w:sz w:val="24"/>
+        </w:rPr>
+        <w:t xml:space="preserve">Due </w:t>
+      </w:r>
+      <w:r>
+        <w:rPr>
+          <w:rFonts w:cstheme="minorHAnsi"/>
+          <w:sz w:val="24"/>
+        </w:rPr>
         <w:lastRenderedPageBreak/>
-        <w:t>Perhaps the most complex part of this module is the checking when the simulation has completed. As the application has no user interaction in this mode, nothing prevents it from running infinitely</w:t>
-      </w:r>
-      <w:r>
-        <w:rPr>
-          <w:rFonts w:cstheme="minorHAnsi"/>
-          <w:sz w:val="24"/>
-        </w:rPr>
-        <w:t xml:space="preserve"> and </w:t>
-      </w:r>
-      <w:r>
-        <w:rPr>
-          <w:rFonts w:cstheme="minorHAnsi"/>
-          <w:sz w:val="24"/>
-        </w:rPr>
-        <w:t>it needs to determine for itself when the simulation should finish</w:t>
-      </w:r>
-      <w:r>
-        <w:rPr>
-          <w:rFonts w:cstheme="minorHAnsi"/>
-          <w:sz w:val="24"/>
-        </w:rPr>
-        <w:t xml:space="preserve">. </w:t>
-      </w:r>
-      <w:r>
-        <w:rPr>
-          <w:rFonts w:cstheme="minorHAnsi"/>
-          <w:sz w:val="24"/>
-        </w:rPr>
-        <w:t>D</w:t>
-      </w:r>
-      <w:r>
-        <w:rPr>
-          <w:rFonts w:cstheme="minorHAnsi"/>
-          <w:sz w:val="24"/>
-        </w:rPr>
-        <w:t>ue to the evolution model specified for this assignment</w:t>
-      </w:r>
-      <w:r>
-        <w:rPr>
-          <w:rFonts w:cstheme="minorHAnsi"/>
-          <w:sz w:val="24"/>
-        </w:rPr>
-        <w:t>, and s</w:t>
+        <w:t>to the evolution model specified for this assignment, and s</w:t>
       </w:r>
       <w:r>
         <w:rPr>
@@ -1030,8 +1122,6 @@
         </w:rPr>
         <w:t xml:space="preserve">d </w:t>
       </w:r>
-      <w:bookmarkStart w:id="0" w:name="_GoBack"/>
-      <w:bookmarkEnd w:id="0"/>
       <w:r>
         <w:rPr>
           <w:rFonts w:cstheme="minorHAnsi"/>
@@ -1096,7 +1186,6 @@
           <w:rFonts w:cstheme="minorHAnsi"/>
           <w:sz w:val="24"/>
         </w:rPr>
-        <w:lastRenderedPageBreak/>
         <w:t>This file contains the high-level logic and user interfacing for the application’s interactive mode.</w:t>
       </w:r>
       <w:r>
@@ -1167,24 +1256,24 @@
       <w:proofErr w:type="spellStart"/>
       <w:r>
         <w:rPr>
-          <w:rFonts w:cstheme="minorHAnsi"/>
-          <w:sz w:val="28"/>
-        </w:rPr>
-        <w:t>SocialNetwork</w:t>
-      </w:r>
-      <w:proofErr w:type="spellEnd"/>
-      <w:r>
-        <w:rPr>
-          <w:rFonts w:cstheme="minorHAnsi"/>
-          <w:sz w:val="28"/>
-        </w:rPr>
-        <w:t xml:space="preserve"> class (and related) (</w:t>
-      </w:r>
-      <w:r>
-        <w:rPr>
           <w:rFonts w:ascii="Consolas" w:hAnsi="Consolas" w:cstheme="minorHAnsi"/>
           <w:sz w:val="28"/>
         </w:rPr>
+        <w:t>SocialNetwork</w:t>
+      </w:r>
+      <w:proofErr w:type="spellEnd"/>
+      <w:r>
+        <w:rPr>
+          <w:rFonts w:cstheme="minorHAnsi"/>
+          <w:sz w:val="28"/>
+        </w:rPr>
+        <w:t xml:space="preserve"> class (and related) (</w:t>
+      </w:r>
+      <w:r>
+        <w:rPr>
+          <w:rFonts w:ascii="Consolas" w:hAnsi="Consolas" w:cstheme="minorHAnsi"/>
+          <w:sz w:val="28"/>
+        </w:rPr>
         <w:t>network/network.py</w:t>
       </w:r>
       <w:r>
@@ -1387,14 +1476,7 @@
           <w:rFonts w:cstheme="minorHAnsi"/>
           <w:sz w:val="24"/>
         </w:rPr>
-        <w:t>Since natively interpreted Python is not exactly fast</w:t>
-      </w:r>
-      <w:r>
-        <w:rPr>
-          <w:rFonts w:cstheme="minorHAnsi"/>
-          <w:sz w:val="24"/>
-        </w:rPr>
-        <w:t xml:space="preserve">, and most of bulk CPU-time-wise of the application would be operations on the network, the implementation of these classes was based almost entirely on desired performance. When choosing data structures and algorithms, </w:t>
+        <w:t xml:space="preserve">Since natively interpreted Python is not exactly fast, and most of bulk CPU-time-wise of the application would be operations on the network, the implementation of these classes was based almost entirely on desired performance. When choosing data structures and algorithms, </w:t>
       </w:r>
       <w:r>
         <w:rPr>
@@ -1458,14 +1540,56 @@
           <w:rFonts w:cstheme="minorHAnsi"/>
           <w:sz w:val="24"/>
         </w:rPr>
-        <w:t xml:space="preserve"> in this case</w:t>
-      </w:r>
-      <w:r>
-        <w:rPr>
-          <w:rFonts w:cstheme="minorHAnsi"/>
-          <w:sz w:val="24"/>
-        </w:rPr>
-        <w:t xml:space="preserve"> is not typically a problem until one runs out of memory, so if the application does not use exorbitant amounts without reason, memory “inefficiency” </w:t>
+        <w:t xml:space="preserve"> </w:t>
+      </w:r>
+      <w:r>
+        <w:rPr>
+          <w:rFonts w:cstheme="minorHAnsi"/>
+          <w:sz w:val="24"/>
+        </w:rPr>
+        <w:t>for</w:t>
+      </w:r>
+      <w:r>
+        <w:rPr>
+          <w:rFonts w:cstheme="minorHAnsi"/>
+          <w:sz w:val="24"/>
+        </w:rPr>
+        <w:t xml:space="preserve"> this case</w:t>
+      </w:r>
+      <w:r>
+        <w:rPr>
+          <w:rFonts w:cstheme="minorHAnsi"/>
+          <w:sz w:val="24"/>
+        </w:rPr>
+        <w:t xml:space="preserve"> is not a problem </w:t>
+      </w:r>
+      <w:r>
+        <w:rPr>
+          <w:rFonts w:cstheme="minorHAnsi"/>
+          <w:sz w:val="24"/>
+        </w:rPr>
+        <w:t>unless</w:t>
+      </w:r>
+      <w:r>
+        <w:rPr>
+          <w:rFonts w:cstheme="minorHAnsi"/>
+          <w:sz w:val="24"/>
+        </w:rPr>
+        <w:t xml:space="preserve"> one </w:t>
+      </w:r>
+      <w:r>
+        <w:rPr>
+          <w:rFonts w:cstheme="minorHAnsi"/>
+          <w:sz w:val="24"/>
+        </w:rPr>
+        <w:t xml:space="preserve">completely </w:t>
+      </w:r>
+      <w:r>
+        <w:rPr>
+          <w:rFonts w:cstheme="minorHAnsi"/>
+          <w:sz w:val="24"/>
+        </w:rPr>
+        <w:t xml:space="preserve">runs out of memory, so if the application does not use exorbitant amounts without reason, memory “inefficiency” </w:t>
       </w:r>
       <w:r>
         <w:rPr>
@@ -1479,7 +1603,7 @@
           <w:rFonts w:cstheme="minorHAnsi"/>
           <w:sz w:val="24"/>
         </w:rPr>
-        <w:t xml:space="preserve"> not be that much of a concern.</w:t>
+        <w:t xml:space="preserve"> not that much of a concern.</w:t>
       </w:r>
       <w:r>
         <w:rPr>
@@ -1493,7 +1617,7 @@
     <w:p>
       <w:pPr>
         <w:rPr>
-          <w:rFonts w:cstheme="minorHAnsi"/>
+          <w:rFonts w:eastAsiaTheme="minorEastAsia" w:cstheme="minorHAnsi"/>
           <w:sz w:val="24"/>
         </w:rPr>
       </w:pPr>
@@ -1691,7 +1815,21 @@
           <w:rFonts w:eastAsiaTheme="minorEastAsia" w:cstheme="minorHAnsi"/>
           <w:sz w:val="24"/>
         </w:rPr>
-        <w:t xml:space="preserve">As the people and posts are frequently accessed via hash tables, </w:t>
+        <w:t xml:space="preserve">As the people and posts are frequently </w:t>
+      </w:r>
+      <w:r>
+        <w:rPr>
+          <w:rFonts w:eastAsiaTheme="minorEastAsia" w:cstheme="minorHAnsi"/>
+          <w:sz w:val="24"/>
+        </w:rPr>
+        <w:t>stored in</w:t>
+      </w:r>
+      <w:r>
+        <w:rPr>
+          <w:rFonts w:eastAsiaTheme="minorEastAsia" w:cstheme="minorHAnsi"/>
+          <w:sz w:val="24"/>
+        </w:rPr>
+        <w:t xml:space="preserve"> hash tables, </w:t>
       </w:r>
       <w:r>
         <w:rPr>
@@ -1765,13 +1903,557 @@
         </w:rPr>
         <w:t xml:space="preserve"> avoided.</w:t>
       </w:r>
+    </w:p>
+    <w:p>
+      <w:pPr>
+        <w:rPr>
+          <w:rFonts w:eastAsiaTheme="minorEastAsia" w:cstheme="minorHAnsi"/>
+          <w:sz w:val="24"/>
+        </w:rPr>
+      </w:pPr>
+      <w:r>
+        <w:rPr>
+          <w:rFonts w:eastAsiaTheme="minorEastAsia" w:cstheme="minorHAnsi"/>
+          <w:sz w:val="24"/>
+        </w:rPr>
+        <w:t>As t</w:t>
+      </w:r>
+      <w:r>
+        <w:rPr>
+          <w:rFonts w:eastAsiaTheme="minorEastAsia" w:cstheme="minorHAnsi"/>
+          <w:sz w:val="24"/>
+        </w:rPr>
+        <w:t xml:space="preserve">he application and simulation are heavily based on operations on people, the </w:t>
+      </w:r>
+      <w:r>
+        <w:rPr>
+          <w:rFonts w:ascii="Consolas" w:eastAsiaTheme="minorEastAsia" w:hAnsi="Consolas" w:cstheme="minorHAnsi"/>
+          <w:sz w:val="24"/>
+        </w:rPr>
+        <w:t>Person</w:t>
+      </w:r>
+      <w:r>
+        <w:rPr>
+          <w:rFonts w:eastAsiaTheme="minorEastAsia" w:cstheme="minorHAnsi"/>
+          <w:sz w:val="24"/>
+        </w:rPr>
+        <w:t xml:space="preserve"> class supplies </w:t>
+      </w:r>
+      <w:r>
+        <w:rPr>
+          <w:rFonts w:eastAsiaTheme="minorEastAsia" w:cstheme="minorHAnsi"/>
+          <w:sz w:val="24"/>
+        </w:rPr>
+        <w:t>most</w:t>
+      </w:r>
+      <w:r>
+        <w:rPr>
+          <w:rFonts w:eastAsiaTheme="minorEastAsia" w:cstheme="minorHAnsi"/>
+          <w:sz w:val="24"/>
+        </w:rPr>
+        <w:t xml:space="preserve"> operations supported by the network.</w:t>
+      </w:r>
+      <w:r>
+        <w:rPr>
+          <w:rFonts w:eastAsiaTheme="minorEastAsia" w:cstheme="minorHAnsi"/>
+          <w:sz w:val="24"/>
+        </w:rPr>
+        <w:t xml:space="preserve"> </w:t>
+      </w:r>
+      <w:r>
+        <w:rPr>
+          <w:rFonts w:eastAsiaTheme="minorEastAsia" w:cstheme="minorHAnsi"/>
+          <w:sz w:val="24"/>
+        </w:rPr>
+        <w:t xml:space="preserve">This class stores sets of people being followed, followers, and liked posts, as well as a linked list of posts made by that person. </w:t>
+      </w:r>
+      <w:r>
+        <w:rPr>
+          <w:rFonts w:eastAsiaTheme="minorEastAsia" w:cstheme="minorHAnsi"/>
+          <w:sz w:val="24"/>
+        </w:rPr>
+        <w:t xml:space="preserve">An adjacency list style graph implementation was chosen over an adjacency matrix style as a core part of the network simulation is enumerating who someone follows, who follows them, and their liked posts – operations that would be slower with an adjacency matrix (up to </w:t>
+      </w:r>
+      <m:oMath>
+        <m:r>
+          <w:rPr>
+            <w:rFonts w:ascii="Cambria Math" w:eastAsiaTheme="minorEastAsia" w:hAnsi="Cambria Math" w:cstheme="minorHAnsi"/>
+            <w:sz w:val="24"/>
+          </w:rPr>
+          <m:t>O(n)</m:t>
+        </m:r>
+      </m:oMath>
+      <w:r>
+        <w:rPr>
+          <w:rFonts w:eastAsiaTheme="minorEastAsia" w:cstheme="minorHAnsi"/>
+          <w:sz w:val="24"/>
+        </w:rPr>
+        <w:t xml:space="preserve"> with respect to the total number of people/posts in the network).</w:t>
+      </w:r>
       <w:r>
         <w:rPr>
           <w:rFonts w:eastAsiaTheme="minorEastAsia" w:cstheme="minorHAnsi"/>
           <w:sz w:val="24"/>
         </w:rPr>
         <w:br/>
-        <w:t xml:space="preserve">That is all that the </w:t>
+      </w:r>
+      <w:r>
+        <w:rPr>
+          <w:rFonts w:eastAsiaTheme="minorEastAsia" w:cstheme="minorHAnsi"/>
+          <w:sz w:val="24"/>
+        </w:rPr>
+        <w:t xml:space="preserve">Another core part of the simulation is adding follows and post likes, hence </w:t>
+      </w:r>
+      <w:r>
+        <w:rPr>
+          <w:rFonts w:eastAsiaTheme="minorEastAsia" w:cstheme="minorHAnsi"/>
+          <w:sz w:val="24"/>
+        </w:rPr>
+        <w:t>fast insertion is required. A</w:t>
+      </w:r>
+      <w:r>
+        <w:rPr>
+          <w:rFonts w:eastAsiaTheme="minorEastAsia" w:cstheme="minorHAnsi"/>
+          <w:sz w:val="24"/>
+        </w:rPr>
+        <w:t xml:space="preserve"> small</w:t>
+      </w:r>
+      <w:r>
+        <w:rPr>
+          <w:rFonts w:eastAsiaTheme="minorEastAsia" w:cstheme="minorHAnsi"/>
+          <w:sz w:val="24"/>
+        </w:rPr>
+        <w:t xml:space="preserve"> yet </w:t>
+      </w:r>
+      <w:r>
+        <w:rPr>
+          <w:rFonts w:eastAsiaTheme="minorEastAsia" w:cstheme="minorHAnsi"/>
+          <w:sz w:val="24"/>
+        </w:rPr>
+        <w:t>consequential</w:t>
+      </w:r>
+      <w:r>
+        <w:rPr>
+          <w:rFonts w:eastAsiaTheme="minorEastAsia" w:cstheme="minorHAnsi"/>
+          <w:sz w:val="24"/>
+        </w:rPr>
+        <w:t xml:space="preserve"> note </w:t>
+      </w:r>
+      <w:r>
+        <w:rPr>
+          <w:rFonts w:eastAsiaTheme="minorEastAsia" w:cstheme="minorHAnsi"/>
+          <w:sz w:val="24"/>
+        </w:rPr>
+        <w:t xml:space="preserve">here </w:t>
+      </w:r>
+      <w:r>
+        <w:rPr>
+          <w:rFonts w:eastAsiaTheme="minorEastAsia" w:cstheme="minorHAnsi"/>
+          <w:sz w:val="24"/>
+        </w:rPr>
+        <w:t xml:space="preserve">is that duplicate follows and post likes are not </w:t>
+      </w:r>
+      <w:r>
+        <w:rPr>
+          <w:rFonts w:eastAsiaTheme="minorEastAsia" w:cstheme="minorHAnsi"/>
+          <w:sz w:val="24"/>
+        </w:rPr>
+        <w:lastRenderedPageBreak/>
+        <w:t>acceptable from a logical nor code standpoint</w:t>
+      </w:r>
+      <w:r>
+        <w:rPr>
+          <w:rFonts w:eastAsiaTheme="minorEastAsia" w:cstheme="minorHAnsi"/>
+          <w:sz w:val="24"/>
+        </w:rPr>
+        <w:t>. M</w:t>
+      </w:r>
+      <w:r>
+        <w:rPr>
+          <w:rFonts w:eastAsiaTheme="minorEastAsia" w:cstheme="minorHAnsi"/>
+          <w:sz w:val="24"/>
+        </w:rPr>
+        <w:t>uch of the code requires that it does not occur</w:t>
+      </w:r>
+      <w:r>
+        <w:rPr>
+          <w:rFonts w:eastAsiaTheme="minorEastAsia" w:cstheme="minorHAnsi"/>
+          <w:sz w:val="24"/>
+        </w:rPr>
+        <w:t>, for example displaying the network (don’t want to show 100 duplicates of one follower), displaying network statistics (don’t want the most popular post to be one with many likes from only one person), and the simulation algorithm (don’t want to interact with someone’s posts many times because they are followed more than once).</w:t>
+      </w:r>
+      <w:r>
+        <w:rPr>
+          <w:rFonts w:eastAsiaTheme="minorEastAsia" w:cstheme="minorHAnsi"/>
+          <w:sz w:val="24"/>
+        </w:rPr>
+        <w:t xml:space="preserve"> </w:t>
+      </w:r>
+      <w:r>
+        <w:rPr>
+          <w:rFonts w:eastAsiaTheme="minorEastAsia" w:cstheme="minorHAnsi"/>
+          <w:sz w:val="24"/>
+        </w:rPr>
+        <w:t>Therefore,</w:t>
+      </w:r>
+      <w:r>
+        <w:rPr>
+          <w:rFonts w:eastAsiaTheme="minorEastAsia" w:cstheme="minorHAnsi"/>
+          <w:sz w:val="24"/>
+        </w:rPr>
+        <w:t xml:space="preserve"> </w:t>
+      </w:r>
+      <w:r>
+        <w:rPr>
+          <w:rFonts w:eastAsiaTheme="minorEastAsia" w:cstheme="minorHAnsi"/>
+          <w:sz w:val="24"/>
+        </w:rPr>
+        <w:t>sets were chosen to represent these adjacencies</w:t>
+      </w:r>
+      <w:r>
+        <w:rPr>
+          <w:rFonts w:eastAsiaTheme="minorEastAsia" w:cstheme="minorHAnsi"/>
+          <w:sz w:val="24"/>
+        </w:rPr>
+        <w:t>,</w:t>
+      </w:r>
+      <w:r>
+        <w:rPr>
+          <w:rFonts w:eastAsiaTheme="minorEastAsia" w:cstheme="minorHAnsi"/>
+          <w:sz w:val="24"/>
+        </w:rPr>
+        <w:t xml:space="preserve"> as they have </w:t>
+      </w:r>
+      <m:oMath>
+        <m:r>
+          <w:rPr>
+            <w:rFonts w:ascii="Cambria Math" w:eastAsiaTheme="minorEastAsia" w:hAnsi="Cambria Math" w:cstheme="minorHAnsi"/>
+            <w:sz w:val="24"/>
+          </w:rPr>
+          <m:t>O(1)</m:t>
+        </m:r>
+      </m:oMath>
+      <w:r>
+        <w:rPr>
+          <w:rFonts w:eastAsiaTheme="minorEastAsia" w:cstheme="minorHAnsi"/>
+          <w:sz w:val="24"/>
+        </w:rPr>
+        <w:t xml:space="preserve"> containment check</w:t>
+      </w:r>
+      <w:r>
+        <w:rPr>
+          <w:rFonts w:eastAsiaTheme="minorEastAsia" w:cstheme="minorHAnsi"/>
+          <w:sz w:val="24"/>
+        </w:rPr>
+        <w:t xml:space="preserve"> when implemented with hash tables,</w:t>
+      </w:r>
+      <w:r>
+        <w:rPr>
+          <w:rFonts w:eastAsiaTheme="minorEastAsia" w:cstheme="minorHAnsi"/>
+          <w:sz w:val="24"/>
+        </w:rPr>
+        <w:t xml:space="preserve"> and thus the ability to </w:t>
+      </w:r>
+      <w:r>
+        <w:rPr>
+          <w:rFonts w:eastAsiaTheme="minorEastAsia" w:cstheme="minorHAnsi"/>
+          <w:sz w:val="24"/>
+        </w:rPr>
+        <w:t xml:space="preserve">efficiently </w:t>
+      </w:r>
+      <w:r>
+        <w:rPr>
+          <w:rFonts w:eastAsiaTheme="minorEastAsia" w:cstheme="minorHAnsi"/>
+          <w:sz w:val="24"/>
+        </w:rPr>
+        <w:t>ignore duplicate items</w:t>
+      </w:r>
+      <w:r>
+        <w:rPr>
+          <w:rFonts w:eastAsiaTheme="minorEastAsia" w:cstheme="minorHAnsi"/>
+          <w:sz w:val="24"/>
+        </w:rPr>
+        <w:t xml:space="preserve"> (as well as the </w:t>
+      </w:r>
+      <w:r>
+        <w:rPr>
+          <w:rFonts w:eastAsiaTheme="minorEastAsia" w:cstheme="minorHAnsi"/>
+          <w:sz w:val="24"/>
+        </w:rPr>
+        <w:t>desired</w:t>
+      </w:r>
+      <w:r>
+        <w:rPr>
+          <w:rFonts w:eastAsiaTheme="minorEastAsia" w:cstheme="minorHAnsi"/>
+          <w:sz w:val="24"/>
+        </w:rPr>
+        <w:t xml:space="preserve"> </w:t>
+      </w:r>
+      <m:oMath>
+        <m:r>
+          <w:rPr>
+            <w:rFonts w:ascii="Cambria Math" w:eastAsiaTheme="minorEastAsia" w:hAnsi="Cambria Math" w:cstheme="minorHAnsi"/>
+            <w:sz w:val="24"/>
+          </w:rPr>
+          <m:t>O(1)</m:t>
+        </m:r>
+      </m:oMath>
+      <w:r>
+        <w:rPr>
+          <w:rFonts w:eastAsiaTheme="minorEastAsia" w:cstheme="minorHAnsi"/>
+          <w:sz w:val="24"/>
+        </w:rPr>
+        <w:t xml:space="preserve"> insertion, of course</w:t>
+      </w:r>
+      <w:r>
+        <w:rPr>
+          <w:rFonts w:eastAsiaTheme="minorEastAsia" w:cstheme="minorHAnsi"/>
+          <w:sz w:val="24"/>
+        </w:rPr>
+        <w:t>.</w:t>
+      </w:r>
+      <w:r>
+        <w:rPr>
+          <w:rFonts w:eastAsiaTheme="minorEastAsia" w:cstheme="minorHAnsi"/>
+          <w:sz w:val="24"/>
+        </w:rPr>
+        <w:br/>
+      </w:r>
+      <w:r>
+        <w:rPr>
+          <w:rFonts w:eastAsiaTheme="minorEastAsia" w:cstheme="minorHAnsi"/>
+          <w:sz w:val="24"/>
+        </w:rPr>
+        <w:t xml:space="preserve">One downside of using sets is the perpetual memory overhead in hash tables </w:t>
+      </w:r>
+      <w:r>
+        <w:rPr>
+          <w:rFonts w:eastAsiaTheme="minorEastAsia" w:cstheme="minorHAnsi"/>
+          <w:sz w:val="24"/>
+        </w:rPr>
+        <w:t>in</w:t>
+      </w:r>
+      <w:r>
+        <w:rPr>
+          <w:rFonts w:eastAsiaTheme="minorEastAsia" w:cstheme="minorHAnsi"/>
+          <w:sz w:val="24"/>
+        </w:rPr>
+        <w:t xml:space="preserve"> prevent</w:t>
+      </w:r>
+      <w:r>
+        <w:rPr>
+          <w:rFonts w:eastAsiaTheme="minorEastAsia" w:cstheme="minorHAnsi"/>
+          <w:sz w:val="24"/>
+        </w:rPr>
+        <w:t>ing</w:t>
+      </w:r>
+      <w:r>
+        <w:rPr>
+          <w:rFonts w:eastAsiaTheme="minorEastAsia" w:cstheme="minorHAnsi"/>
+          <w:sz w:val="24"/>
+        </w:rPr>
+        <w:t xml:space="preserve"> them becoming too full and </w:t>
+      </w:r>
+      <w:r>
+        <w:rPr>
+          <w:rFonts w:eastAsiaTheme="minorEastAsia" w:cstheme="minorHAnsi"/>
+          <w:sz w:val="24"/>
+        </w:rPr>
+        <w:t xml:space="preserve">thus </w:t>
+      </w:r>
+      <w:r>
+        <w:rPr>
+          <w:rFonts w:eastAsiaTheme="minorEastAsia" w:cstheme="minorHAnsi"/>
+          <w:sz w:val="24"/>
+        </w:rPr>
+        <w:t xml:space="preserve">many </w:t>
+      </w:r>
+      <w:r>
+        <w:rPr>
+          <w:rFonts w:eastAsiaTheme="minorEastAsia" w:cstheme="minorHAnsi"/>
+          <w:sz w:val="24"/>
+        </w:rPr>
+        <w:t>collisions occurring. In my implementation the maximum load factor is 0.7, resulting in 4</w:t>
+      </w:r>
+      <w:r>
+        <w:rPr>
+          <w:rFonts w:eastAsiaTheme="minorEastAsia" w:cstheme="minorHAnsi"/>
+          <w:sz w:val="24"/>
+        </w:rPr>
+        <w:t>0-45</w:t>
+      </w:r>
+      <w:r>
+        <w:rPr>
+          <w:rFonts w:eastAsiaTheme="minorEastAsia" w:cstheme="minorHAnsi"/>
+          <w:sz w:val="24"/>
+        </w:rPr>
+        <w:t>% extra, unused memory</w:t>
+      </w:r>
+      <w:r>
+        <w:rPr>
+          <w:rFonts w:eastAsiaTheme="minorEastAsia" w:cstheme="minorHAnsi"/>
+          <w:sz w:val="24"/>
+        </w:rPr>
+        <w:t xml:space="preserve"> with respect to the actively utilised memory</w:t>
+      </w:r>
+      <w:r>
+        <w:rPr>
+          <w:rFonts w:eastAsiaTheme="minorEastAsia" w:cstheme="minorHAnsi"/>
+          <w:sz w:val="24"/>
+        </w:rPr>
+        <w:t>.</w:t>
+      </w:r>
+      <w:r>
+        <w:rPr>
+          <w:rFonts w:eastAsiaTheme="minorEastAsia" w:cstheme="minorHAnsi"/>
+          <w:sz w:val="24"/>
+        </w:rPr>
+        <w:t xml:space="preserve"> However, as discussed earlier in this section, low memory footprint is not considered important for this application. Another downside is that iterating a hash table is slightly slower than iterating, for example, a linked list, as that 40-45% of unused entries must be filtered out. Ultimately though, the fast insertion and containment check are vital to the simulation and thus sets with hash tables are still the best choice; a statement backed up by performance profiling</w:t>
+      </w:r>
+      <w:r>
+        <w:rPr>
+          <w:rFonts w:eastAsiaTheme="minorEastAsia" w:cstheme="minorHAnsi"/>
+          <w:sz w:val="24"/>
+        </w:rPr>
+        <w:t>, which</w:t>
+      </w:r>
+      <w:r>
+        <w:rPr>
+          <w:rFonts w:eastAsiaTheme="minorEastAsia" w:cstheme="minorHAnsi"/>
+          <w:sz w:val="24"/>
+        </w:rPr>
+        <w:t xml:space="preserve"> show</w:t>
+      </w:r>
+      <w:r>
+        <w:rPr>
+          <w:rFonts w:eastAsiaTheme="minorEastAsia" w:cstheme="minorHAnsi"/>
+          <w:sz w:val="24"/>
+        </w:rPr>
+        <w:t>s</w:t>
+      </w:r>
+      <w:r>
+        <w:rPr>
+          <w:rFonts w:eastAsiaTheme="minorEastAsia" w:cstheme="minorHAnsi"/>
+          <w:sz w:val="24"/>
+        </w:rPr>
+        <w:t xml:space="preserve"> that the majority of the application’s time is spent in hash table lookup (which with an </w:t>
+      </w:r>
+      <m:oMath>
+        <m:r>
+          <w:rPr>
+            <w:rFonts w:ascii="Cambria Math" w:eastAsiaTheme="minorEastAsia" w:hAnsi="Cambria Math" w:cstheme="minorHAnsi"/>
+            <w:sz w:val="24"/>
+          </w:rPr>
+          <m:t>O(1)</m:t>
+        </m:r>
+      </m:oMath>
+      <w:r>
+        <w:rPr>
+          <w:rFonts w:eastAsiaTheme="minorEastAsia" w:cstheme="minorHAnsi"/>
+          <w:sz w:val="24"/>
+        </w:rPr>
+        <w:t xml:space="preserve"> time complexity</w:t>
+      </w:r>
+      <w:r>
+        <w:rPr>
+          <w:rFonts w:eastAsiaTheme="minorEastAsia" w:cstheme="minorHAnsi"/>
+          <w:sz w:val="24"/>
+        </w:rPr>
+        <w:t xml:space="preserve"> already is practically as good as possible).</w:t>
+      </w:r>
+      <w:r>
+        <w:rPr>
+          <w:rFonts w:eastAsiaTheme="minorEastAsia" w:cstheme="minorHAnsi"/>
+          <w:sz w:val="24"/>
+        </w:rPr>
+        <w:br/>
+        <w:t xml:space="preserve">Singly linked lists were chosen to store a person’s posts since the amount of posts is unknown and not constant. Iteration is only needed in one direction, so a singly linked list is used </w:t>
+      </w:r>
+      <w:r>
+        <w:rPr>
+          <w:rFonts w:eastAsiaTheme="minorEastAsia" w:cstheme="minorHAnsi"/>
+          <w:sz w:val="24"/>
+        </w:rPr>
+        <w:t>for simplicity and reduced memory overhead (even though we do not care that much about memory usage, this was an easy optimisation).</w:t>
+      </w:r>
+    </w:p>
+    <w:p>
+      <w:pPr>
+        <w:rPr>
+          <w:rFonts w:eastAsiaTheme="minorEastAsia" w:cstheme="minorHAnsi"/>
+          <w:sz w:val="24"/>
+        </w:rPr>
+      </w:pPr>
+      <w:r>
+        <w:rPr>
+          <w:rFonts w:eastAsiaTheme="minorEastAsia" w:cstheme="minorHAnsi"/>
+          <w:sz w:val="24"/>
+        </w:rPr>
+        <w:t xml:space="preserve">The </w:t>
+      </w:r>
+      <w:r>
+        <w:rPr>
+          <w:rFonts w:ascii="Consolas" w:eastAsiaTheme="minorEastAsia" w:hAnsi="Consolas" w:cstheme="minorHAnsi"/>
+          <w:sz w:val="24"/>
+        </w:rPr>
+        <w:t>Post</w:t>
+      </w:r>
+      <w:r>
+        <w:rPr>
+          <w:rFonts w:eastAsiaTheme="minorEastAsia" w:cstheme="minorHAnsi"/>
+          <w:sz w:val="24"/>
+        </w:rPr>
+        <w:t xml:space="preserve"> class largely follows the same rationale as the </w:t>
+      </w:r>
+      <w:r>
+        <w:rPr>
+          <w:rFonts w:ascii="Consolas" w:eastAsiaTheme="minorEastAsia" w:hAnsi="Consolas" w:cstheme="minorHAnsi"/>
+          <w:sz w:val="24"/>
+        </w:rPr>
+        <w:t>Person</w:t>
+      </w:r>
+      <w:r>
+        <w:rPr>
+          <w:rFonts w:eastAsiaTheme="minorEastAsia" w:cstheme="minorHAnsi"/>
+          <w:sz w:val="24"/>
+        </w:rPr>
+        <w:t xml:space="preserve"> class. A set of people who like the post is stored as it is required to be displayed and logged at certain points. I believe a linked list could have been used instead due to the exact use cases in the application, but I left it as a set because it makes sense logically (vertex adjacency in a simple graph is, mathematically speaking, a set) and it’s not particularly important here</w:t>
+      </w:r>
+      <w:r>
+        <w:rPr>
+          <w:rFonts w:eastAsiaTheme="minorEastAsia" w:cstheme="minorHAnsi"/>
+          <w:sz w:val="24"/>
+        </w:rPr>
+        <w:t xml:space="preserve"> anyway.</w:t>
+      </w:r>
+    </w:p>
+    <w:p>
+      <w:pPr>
+        <w:rPr>
+          <w:rFonts w:eastAsiaTheme="minorEastAsia" w:cstheme="minorHAnsi"/>
+          <w:sz w:val="24"/>
+        </w:rPr>
+      </w:pPr>
+      <w:r>
+        <w:rPr>
+          <w:rFonts w:eastAsiaTheme="minorEastAsia" w:cstheme="minorHAnsi"/>
+          <w:sz w:val="24"/>
+        </w:rPr>
+        <w:t>Finally, some general notes on this module.</w:t>
+      </w:r>
+      <w:r>
+        <w:rPr>
+          <w:rFonts w:eastAsiaTheme="minorEastAsia" w:cstheme="minorHAnsi"/>
+          <w:sz w:val="24"/>
+        </w:rPr>
+        <w:br/>
+      </w:r>
+      <w:r>
+        <w:rPr>
+          <w:rFonts w:eastAsiaTheme="minorEastAsia" w:cstheme="minorHAnsi"/>
+          <w:sz w:val="24"/>
+        </w:rPr>
+        <w:t xml:space="preserve">The </w:t>
       </w:r>
       <w:proofErr w:type="spellStart"/>
       <w:r>
@@ -1787,14 +2469,170 @@
           <w:rFonts w:eastAsiaTheme="minorEastAsia" w:cstheme="minorHAnsi"/>
           <w:sz w:val="24"/>
         </w:rPr>
-        <w:t xml:space="preserve"> class explicitly stores. The application and simulation are heavily based on operations on people, </w:t>
-      </w:r>
-      <w:r>
-        <w:rPr>
-          <w:rFonts w:eastAsiaTheme="minorEastAsia" w:cstheme="minorHAnsi"/>
-          <w:sz w:val="24"/>
-        </w:rPr>
-        <w:t>as such</w:t>
+        <w:t xml:space="preserve">, </w:t>
+      </w:r>
+      <w:r>
+        <w:rPr>
+          <w:rFonts w:ascii="Consolas" w:eastAsiaTheme="minorEastAsia" w:hAnsi="Consolas" w:cstheme="minorHAnsi"/>
+          <w:sz w:val="24"/>
+        </w:rPr>
+        <w:t>Person</w:t>
+      </w:r>
+      <w:r>
+        <w:rPr>
+          <w:rFonts w:eastAsiaTheme="minorEastAsia" w:cstheme="minorHAnsi"/>
+          <w:sz w:val="24"/>
+        </w:rPr>
+        <w:t xml:space="preserve">, and </w:t>
+      </w:r>
+      <w:r>
+        <w:rPr>
+          <w:rFonts w:ascii="Consolas" w:eastAsiaTheme="minorEastAsia" w:hAnsi="Consolas" w:cstheme="minorHAnsi"/>
+          <w:sz w:val="24"/>
+        </w:rPr>
+        <w:t>Post</w:t>
+      </w:r>
+      <w:r>
+        <w:rPr>
+          <w:rFonts w:eastAsiaTheme="minorEastAsia" w:cstheme="minorHAnsi"/>
+          <w:sz w:val="24"/>
+        </w:rPr>
+        <w:t xml:space="preserve"> classes are rather highly coupled and even ha</w:t>
+      </w:r>
+      <w:r>
+        <w:rPr>
+          <w:rFonts w:eastAsiaTheme="minorEastAsia" w:cstheme="minorHAnsi"/>
+          <w:sz w:val="24"/>
+        </w:rPr>
+        <w:t>ve</w:t>
+      </w:r>
+      <w:r>
+        <w:rPr>
+          <w:rFonts w:eastAsiaTheme="minorEastAsia" w:cstheme="minorHAnsi"/>
+          <w:sz w:val="24"/>
+        </w:rPr>
+        <w:t xml:space="preserve"> usage of each other’s “private” attributes.</w:t>
+      </w:r>
+      <w:r>
+        <w:rPr>
+          <w:rFonts w:eastAsiaTheme="minorEastAsia" w:cstheme="minorHAnsi"/>
+          <w:sz w:val="24"/>
+        </w:rPr>
+        <w:t xml:space="preserve"> While this is typically not good practice, I argue that it is acceptable in this case. Firstly, the classes are naturally coupled; the concept of a graph and graph vertices are inherently closely related. Secondly, it is almost unavoidable that the network implementation has some sort of private interface amongst itself in order to provide the desired functionality</w:t>
+      </w:r>
+      <w:r>
+        <w:rPr>
+          <w:rFonts w:eastAsiaTheme="minorEastAsia" w:cstheme="minorHAnsi"/>
+          <w:sz w:val="24"/>
+        </w:rPr>
+        <w:t xml:space="preserve">, for example, liking a post means adding the post to the person’s </w:t>
+      </w:r>
+      <w:r>
+        <w:rPr>
+          <w:rFonts w:ascii="Consolas" w:eastAsiaTheme="minorEastAsia" w:hAnsi="Consolas" w:cstheme="minorHAnsi"/>
+          <w:sz w:val="24"/>
+        </w:rPr>
+        <w:t>_</w:t>
+      </w:r>
+      <w:proofErr w:type="spellStart"/>
+      <w:r>
+        <w:rPr>
+          <w:rFonts w:ascii="Consolas" w:eastAsiaTheme="minorEastAsia" w:hAnsi="Consolas" w:cstheme="minorHAnsi"/>
+          <w:sz w:val="24"/>
+        </w:rPr>
+        <w:t>liked_posts</w:t>
+      </w:r>
+      <w:proofErr w:type="spellEnd"/>
+      <w:r>
+        <w:rPr>
+          <w:rFonts w:eastAsiaTheme="minorEastAsia" w:cstheme="minorHAnsi"/>
+          <w:sz w:val="24"/>
+        </w:rPr>
+        <w:t xml:space="preserve"> member, and adding the person to the post’s </w:t>
+      </w:r>
+      <w:r>
+        <w:rPr>
+          <w:rFonts w:ascii="Consolas" w:eastAsiaTheme="minorEastAsia" w:hAnsi="Consolas" w:cstheme="minorHAnsi"/>
+          <w:sz w:val="24"/>
+        </w:rPr>
+        <w:t>_</w:t>
+      </w:r>
+      <w:proofErr w:type="spellStart"/>
+      <w:r>
+        <w:rPr>
+          <w:rFonts w:ascii="Consolas" w:eastAsiaTheme="minorEastAsia" w:hAnsi="Consolas" w:cstheme="minorHAnsi"/>
+          <w:sz w:val="24"/>
+        </w:rPr>
+        <w:t>liked_by</w:t>
+      </w:r>
+      <w:proofErr w:type="spellEnd"/>
+      <w:r>
+        <w:rPr>
+          <w:rFonts w:eastAsiaTheme="minorEastAsia" w:cstheme="minorHAnsi"/>
+          <w:sz w:val="24"/>
+        </w:rPr>
+        <w:t xml:space="preserve"> member. And thirdly, it is much better that the network has this private interface within one module than make it public – we absolutely do not want to force public access for the entire codebase to network internals simply because we do not want the network sharing private attributes.</w:t>
+      </w:r>
+      <w:r>
+        <w:rPr>
+          <w:rFonts w:eastAsiaTheme="minorEastAsia" w:cstheme="minorHAnsi"/>
+          <w:sz w:val="24"/>
+        </w:rPr>
+        <w:br/>
+        <w:t>One last note on the</w:t>
+      </w:r>
+      <w:r>
+        <w:rPr>
+          <w:rFonts w:eastAsiaTheme="minorEastAsia" w:cstheme="minorHAnsi"/>
+          <w:sz w:val="24"/>
+        </w:rPr>
+        <w:t xml:space="preserve"> frequent usages of the</w:t>
+      </w:r>
+      <w:r>
+        <w:rPr>
+          <w:rFonts w:eastAsiaTheme="minorEastAsia" w:cstheme="minorHAnsi"/>
+          <w:sz w:val="24"/>
+        </w:rPr>
+        <w:t xml:space="preserve"> </w:t>
+      </w:r>
+      <w:proofErr w:type="spellStart"/>
+      <w:r>
+        <w:rPr>
+          <w:rFonts w:ascii="Consolas" w:eastAsiaTheme="minorEastAsia" w:hAnsi="Consolas" w:cstheme="minorHAnsi"/>
+          <w:sz w:val="24"/>
+        </w:rPr>
+        <w:t>SizedIterable</w:t>
+      </w:r>
+      <w:proofErr w:type="spellEnd"/>
+      <w:r>
+        <w:rPr>
+          <w:rFonts w:eastAsiaTheme="minorEastAsia" w:cstheme="minorHAnsi"/>
+          <w:sz w:val="24"/>
+        </w:rPr>
+        <w:t xml:space="preserve"> class in this module. </w:t>
+      </w:r>
+      <w:proofErr w:type="spellStart"/>
+      <w:r>
+        <w:rPr>
+          <w:rFonts w:ascii="Consolas" w:eastAsiaTheme="minorEastAsia" w:hAnsi="Consolas" w:cstheme="minorHAnsi"/>
+          <w:sz w:val="24"/>
+        </w:rPr>
+        <w:t>SizedIterable</w:t>
+      </w:r>
+      <w:proofErr w:type="spellEnd"/>
+      <w:r>
+        <w:rPr>
+          <w:rFonts w:eastAsiaTheme="minorEastAsia" w:cstheme="minorHAnsi"/>
+          <w:sz w:val="24"/>
+        </w:rPr>
+        <w:t xml:space="preserve"> is simply a wrapper such that we can give external code access to the network’s internal data structures (e.g. list of people) without </w:t>
+      </w:r>
+      <w:r>
+        <w:rPr>
+          <w:rFonts w:eastAsiaTheme="minorEastAsia" w:cstheme="minorHAnsi"/>
+          <w:sz w:val="24"/>
+        </w:rPr>
+        <w:t>exposing</w:t>
       </w:r>
       <w:r>
         <w:rPr>
@@ -1805,33 +2643,116 @@
       </w:r>
       <w:r>
         <w:rPr>
+          <w:rFonts w:eastAsiaTheme="minorEastAsia" w:cstheme="minorHAnsi"/>
+          <w:sz w:val="24"/>
+        </w:rPr>
+        <w:t xml:space="preserve">data structures </w:t>
+      </w:r>
+      <w:r>
+        <w:rPr>
+          <w:rFonts w:eastAsiaTheme="minorEastAsia" w:cstheme="minorHAnsi"/>
+          <w:sz w:val="24"/>
+        </w:rPr>
+        <w:lastRenderedPageBreak/>
+        <w:t>themselves (don’t want to give ability to modify the data) or making a copy (unacceptably slow, and unnecessary).</w:t>
+      </w:r>
+    </w:p>
+    <w:p>
+      <w:pPr>
+        <w:rPr>
+          <w:rFonts w:eastAsiaTheme="minorEastAsia" w:cstheme="minorHAnsi"/>
+          <w:sz w:val="24"/>
+        </w:rPr>
+      </w:pPr>
+    </w:p>
+    <w:p>
+      <w:pPr>
+        <w:rPr>
+          <w:rFonts w:asciiTheme="majorHAnsi" w:eastAsiaTheme="minorEastAsia" w:hAnsiTheme="majorHAnsi" w:cstheme="majorHAnsi"/>
+          <w:sz w:val="28"/>
+        </w:rPr>
+      </w:pPr>
+      <w:r>
+        <w:rPr>
+          <w:rFonts w:asciiTheme="majorHAnsi" w:eastAsiaTheme="minorEastAsia" w:hAnsiTheme="majorHAnsi" w:cstheme="majorHAnsi"/>
+          <w:sz w:val="28"/>
+        </w:rPr>
+        <w:t>Network simulation (</w:t>
+      </w:r>
+      <w:r>
+        <w:rPr>
+          <w:rFonts w:ascii="Consolas" w:eastAsiaTheme="minorEastAsia" w:hAnsi="Consolas" w:cstheme="majorHAnsi"/>
+          <w:sz w:val="28"/>
+        </w:rPr>
+        <w:t>network/simulation.py</w:t>
+      </w:r>
+      <w:r>
+        <w:rPr>
+          <w:rFonts w:asciiTheme="majorHAnsi" w:eastAsiaTheme="minorEastAsia" w:hAnsiTheme="majorHAnsi" w:cstheme="majorHAnsi"/>
+          <w:sz w:val="28"/>
+        </w:rPr>
+        <w:t>)</w:t>
+      </w:r>
+    </w:p>
+    <w:p>
+      <w:pPr>
+        <w:rPr>
+          <w:rFonts w:eastAsiaTheme="minorEastAsia" w:cstheme="minorHAnsi"/>
+          <w:sz w:val="24"/>
+        </w:rPr>
+      </w:pPr>
+      <w:r>
+        <w:rPr>
+          <w:rFonts w:eastAsiaTheme="minorEastAsia" w:cstheme="minorHAnsi"/>
+          <w:sz w:val="24"/>
+        </w:rPr>
+        <w:t xml:space="preserve">This file contains only one function, the </w:t>
+      </w:r>
+      <w:proofErr w:type="spellStart"/>
+      <w:r>
+        <w:rPr>
           <w:rFonts w:ascii="Consolas" w:eastAsiaTheme="minorEastAsia" w:hAnsi="Consolas" w:cstheme="minorHAnsi"/>
           <w:sz w:val="24"/>
         </w:rPr>
-        <w:t>Person</w:t>
-      </w:r>
-      <w:r>
-        <w:rPr>
-          <w:rFonts w:eastAsiaTheme="minorEastAsia" w:cstheme="minorHAnsi"/>
-          <w:sz w:val="24"/>
-        </w:rPr>
-        <w:t xml:space="preserve"> class supplies </w:t>
+        <w:t>evolve_</w:t>
       </w:r>
       <w:proofErr w:type="gramStart"/>
       <w:r>
         <w:rPr>
-          <w:rFonts w:eastAsiaTheme="minorEastAsia" w:cstheme="minorHAnsi"/>
-          <w:sz w:val="24"/>
-        </w:rPr>
-        <w:t>the majority of</w:t>
+          <w:rFonts w:ascii="Consolas" w:eastAsiaTheme="minorEastAsia" w:hAnsi="Consolas" w:cstheme="minorHAnsi"/>
+          <w:sz w:val="24"/>
+        </w:rPr>
+        <w:t>network</w:t>
+      </w:r>
+      <w:proofErr w:type="spellEnd"/>
+      <w:r>
+        <w:rPr>
+          <w:rFonts w:ascii="Consolas" w:eastAsiaTheme="minorEastAsia" w:hAnsi="Consolas" w:cstheme="minorHAnsi"/>
+          <w:sz w:val="24"/>
+        </w:rPr>
+        <w:t>(</w:t>
       </w:r>
       <w:proofErr w:type="gramEnd"/>
       <w:r>
         <w:rPr>
-          <w:rFonts w:eastAsiaTheme="minorEastAsia" w:cstheme="minorHAnsi"/>
-          <w:sz w:val="24"/>
-        </w:rPr>
-        <w:t xml:space="preserve"> operations supported by the network.</w:t>
+          <w:rFonts w:ascii="Consolas" w:eastAsiaTheme="minorEastAsia" w:hAnsi="Consolas" w:cstheme="minorHAnsi"/>
+          <w:sz w:val="24"/>
+        </w:rPr>
+        <w:t>)</w:t>
+      </w:r>
+      <w:r>
+        <w:rPr>
+          <w:rFonts w:eastAsiaTheme="minorEastAsia" w:cstheme="minorHAnsi"/>
+          <w:sz w:val="24"/>
+        </w:rPr>
+        <w:t xml:space="preserve"> function, which applies a simulation timestep to a network. Its implementation in code is straightforward</w:t>
+      </w:r>
+      <w:r>
+        <w:rPr>
+          <w:rFonts w:eastAsiaTheme="minorEastAsia" w:cstheme="minorHAnsi"/>
+          <w:sz w:val="24"/>
+        </w:rPr>
+        <w:t>, however since the assignment specification is somewhat loose on the definition of the simulation algorithm, for clarity I will fully explain my interpretation of it here.</w:t>
       </w:r>
     </w:p>
     <w:sectPr>

</xml_diff>

<commit_message>
Assignment: completed documentation, made some data plots.
</commit_message>
<xml_diff>
--- a/Assignment/Documentation.docx
+++ b/Assignment/Documentation.docx
@@ -917,7 +917,21 @@
           <w:sz w:val="24"/>
         </w:rPr>
         <w:br/>
-        <w:t>This function contains the dynamic object attribute manipulation mentioned in the “Overview” section.</w:t>
+        <w:t xml:space="preserve">This function contains the dynamic object attribute manipulation mentioned in the </w:t>
+      </w:r>
+      <w:r>
+        <w:rPr>
+          <w:rFonts w:cstheme="minorHAnsi"/>
+          <w:sz w:val="24"/>
+        </w:rPr>
+        <w:t>first section</w:t>
+      </w:r>
+      <w:r>
+        <w:rPr>
+          <w:rFonts w:cstheme="minorHAnsi"/>
+          <w:sz w:val="24"/>
+        </w:rPr>
+        <w:t>.</w:t>
       </w:r>
       <w:r>
         <w:rPr>
@@ -3589,18 +3603,26 @@
     </w:p>
     <w:p>
       <w:pPr>
-        <w:ind w:left="360"/>
-        <w:rPr>
-          <w:rFonts w:eastAsiaTheme="minorEastAsia" w:cstheme="minorHAnsi"/>
-          <w:sz w:val="24"/>
-        </w:rPr>
-      </w:pPr>
-      <w:r>
-        <w:rPr>
-          <w:rFonts w:eastAsiaTheme="minorEastAsia" w:cstheme="minorHAnsi"/>
-          <w:sz w:val="24"/>
-        </w:rPr>
-        <w:t xml:space="preserve">It is unclear from the assignment specification the timing with which events should be applied. I have chosen to apply all events once </w:t>
+        <w:rPr>
+          <w:rFonts w:eastAsiaTheme="minorEastAsia" w:cstheme="minorHAnsi"/>
+          <w:sz w:val="24"/>
+        </w:rPr>
+      </w:pPr>
+      <w:r>
+        <w:rPr>
+          <w:rFonts w:eastAsiaTheme="minorEastAsia" w:cstheme="minorHAnsi"/>
+          <w:sz w:val="24"/>
+        </w:rPr>
+        <w:t>It is unclear from the assignment specification the timing with which events should be applied. I have ch</w:t>
+      </w:r>
+      <w:bookmarkStart w:id="0" w:name="_GoBack"/>
+      <w:bookmarkEnd w:id="0"/>
+      <w:r>
+        <w:rPr>
+          <w:rFonts w:eastAsiaTheme="minorEastAsia" w:cstheme="minorHAnsi"/>
+          <w:sz w:val="24"/>
+        </w:rPr>
+        <w:t xml:space="preserve">osen to apply all events once </w:t>
       </w:r>
       <w:r>
         <w:rPr>
@@ -3619,7 +3641,90 @@
     </w:p>
     <w:p>
       <w:pPr>
-        <w:ind w:left="360"/>
+        <w:rPr>
+          <w:rFonts w:eastAsiaTheme="minorEastAsia" w:cstheme="minorHAnsi"/>
+          <w:b/>
+          <w:sz w:val="24"/>
+        </w:rPr>
+      </w:pPr>
+      <w:r>
+        <w:rPr>
+          <w:rFonts w:eastAsiaTheme="minorEastAsia" w:cstheme="minorHAnsi"/>
+          <w:b/>
+          <w:sz w:val="24"/>
+        </w:rPr>
+        <w:t xml:space="preserve">If these assumptions cause </w:t>
+      </w:r>
+      <w:r>
+        <w:rPr>
+          <w:rFonts w:eastAsiaTheme="minorEastAsia" w:cstheme="minorHAnsi"/>
+          <w:b/>
+          <w:sz w:val="24"/>
+        </w:rPr>
+        <w:t xml:space="preserve">the application to display </w:t>
+      </w:r>
+      <w:r>
+        <w:rPr>
+          <w:rFonts w:eastAsiaTheme="minorEastAsia" w:cstheme="minorHAnsi"/>
+          <w:b/>
+          <w:sz w:val="24"/>
+        </w:rPr>
+        <w:t xml:space="preserve">errors </w:t>
+      </w:r>
+      <w:r>
+        <w:rPr>
+          <w:rFonts w:eastAsiaTheme="minorEastAsia" w:cstheme="minorHAnsi"/>
+          <w:b/>
+          <w:sz w:val="24"/>
+        </w:rPr>
+        <w:t>for</w:t>
+      </w:r>
+      <w:r>
+        <w:rPr>
+          <w:rFonts w:eastAsiaTheme="minorEastAsia" w:cstheme="minorHAnsi"/>
+          <w:b/>
+          <w:sz w:val="24"/>
+        </w:rPr>
+        <w:t xml:space="preserve"> input files you believe to be valid, please bear in mind that </w:t>
+      </w:r>
+      <w:r>
+        <w:rPr>
+          <w:rFonts w:eastAsiaTheme="minorEastAsia" w:cstheme="minorHAnsi"/>
+          <w:b/>
+          <w:i/>
+          <w:sz w:val="24"/>
+        </w:rPr>
+        <w:t>the assignment specification did not give a</w:t>
+      </w:r>
+      <w:r>
+        <w:rPr>
+          <w:rFonts w:eastAsiaTheme="minorEastAsia" w:cstheme="minorHAnsi"/>
+          <w:b/>
+          <w:i/>
+          <w:sz w:val="24"/>
+        </w:rPr>
+        <w:t>n exact</w:t>
+      </w:r>
+      <w:r>
+        <w:rPr>
+          <w:rFonts w:eastAsiaTheme="minorEastAsia" w:cstheme="minorHAnsi"/>
+          <w:b/>
+          <w:i/>
+          <w:sz w:val="24"/>
+        </w:rPr>
+        <w:t xml:space="preserve"> format</w:t>
+      </w:r>
+      <w:r>
+        <w:rPr>
+          <w:rFonts w:eastAsiaTheme="minorEastAsia" w:cstheme="minorHAnsi"/>
+          <w:b/>
+          <w:sz w:val="24"/>
+        </w:rPr>
+        <w:t>!</w:t>
+      </w:r>
+    </w:p>
+    <w:p>
+      <w:pPr>
         <w:rPr>
           <w:rFonts w:eastAsiaTheme="minorEastAsia" w:cstheme="minorHAnsi"/>
           <w:sz w:val="24"/>
@@ -4204,7 +4309,15 @@
           <w:rFonts w:eastAsiaTheme="minorEastAsia" w:cstheme="minorHAnsi"/>
           <w:sz w:val="24"/>
         </w:rPr>
-        <w:t xml:space="preserve"> storage of generic Python objects (which must be manually specified every time one creates a </w:t>
+        <w:t xml:space="preserve"> storage of generic Python objects (which must be manually specified </w:t>
+      </w:r>
+      <w:r>
+        <w:rPr>
+          <w:rFonts w:eastAsiaTheme="minorEastAsia" w:cstheme="minorHAnsi"/>
+          <w:sz w:val="24"/>
+        </w:rPr>
+        <w:lastRenderedPageBreak/>
+        <w:t xml:space="preserve">every time one creates a </w:t>
       </w:r>
       <w:proofErr w:type="spellStart"/>
       <w:r>
@@ -4235,619 +4348,613 @@
           <w:sz w:val="24"/>
         </w:rPr>
         <w:br/>
-      </w:r>
+        <w:t xml:space="preserve">Finally, </w:t>
+      </w:r>
+      <w:proofErr w:type="spellStart"/>
+      <w:r>
+        <w:rPr>
+          <w:rFonts w:ascii="Consolas" w:eastAsiaTheme="minorEastAsia" w:hAnsi="Consolas" w:cstheme="minorHAnsi"/>
+          <w:sz w:val="24"/>
+        </w:rPr>
+        <w:t>ndarray</w:t>
+      </w:r>
+      <w:proofErr w:type="spellEnd"/>
+      <w:r>
+        <w:rPr>
+          <w:rFonts w:eastAsiaTheme="minorEastAsia" w:cstheme="minorHAnsi"/>
+          <w:sz w:val="24"/>
+        </w:rPr>
+        <w:t xml:space="preserve"> has no support for type hints, which I mentioned previously I use frequently and find very helpful. The </w:t>
+      </w:r>
+      <w:r>
+        <w:rPr>
+          <w:rFonts w:ascii="Consolas" w:eastAsiaTheme="minorEastAsia" w:hAnsi="Consolas" w:cstheme="minorHAnsi"/>
+          <w:sz w:val="24"/>
+        </w:rPr>
+        <w:t>Array</w:t>
+      </w:r>
+      <w:r>
+        <w:rPr>
+          <w:rFonts w:eastAsiaTheme="minorEastAsia" w:cstheme="minorHAnsi"/>
+          <w:sz w:val="24"/>
+        </w:rPr>
+        <w:t xml:space="preserve"> class adds support for this.</w:t>
+      </w:r>
+    </w:p>
+    <w:p>
+      <w:pPr>
+        <w:rPr>
+          <w:rFonts w:eastAsiaTheme="minorEastAsia" w:cstheme="minorHAnsi"/>
+          <w:sz w:val="24"/>
+        </w:rPr>
+      </w:pPr>
+    </w:p>
+    <w:p>
+      <w:pPr>
+        <w:rPr>
+          <w:rFonts w:asciiTheme="majorHAnsi" w:eastAsiaTheme="minorEastAsia" w:hAnsiTheme="majorHAnsi" w:cstheme="majorHAnsi"/>
+          <w:sz w:val="28"/>
+        </w:rPr>
+      </w:pPr>
+      <w:r>
+        <w:rPr>
+          <w:rFonts w:asciiTheme="majorHAnsi" w:eastAsiaTheme="minorEastAsia" w:hAnsiTheme="majorHAnsi" w:cstheme="majorHAnsi"/>
+          <w:sz w:val="28"/>
+        </w:rPr>
+        <w:t>8</w:t>
+      </w:r>
+      <w:r>
+        <w:rPr>
+          <w:rFonts w:asciiTheme="majorHAnsi" w:eastAsiaTheme="minorEastAsia" w:hAnsiTheme="majorHAnsi" w:cstheme="majorHAnsi"/>
+          <w:sz w:val="28"/>
+        </w:rPr>
+        <w:t xml:space="preserve"> – </w:t>
+      </w:r>
+      <w:proofErr w:type="spellStart"/>
+      <w:r>
+        <w:rPr>
+          <w:rFonts w:ascii="Consolas" w:eastAsiaTheme="minorEastAsia" w:hAnsi="Consolas" w:cstheme="majorHAnsi"/>
+          <w:sz w:val="28"/>
+        </w:rPr>
+        <w:t>HashTable</w:t>
+      </w:r>
+      <w:proofErr w:type="spellEnd"/>
+      <w:r>
+        <w:rPr>
+          <w:rFonts w:asciiTheme="majorHAnsi" w:eastAsiaTheme="minorEastAsia" w:hAnsiTheme="majorHAnsi" w:cstheme="majorHAnsi"/>
+          <w:sz w:val="28"/>
+        </w:rPr>
+        <w:t xml:space="preserve"> </w:t>
+      </w:r>
+      <w:r>
+        <w:rPr>
+          <w:rFonts w:asciiTheme="majorHAnsi" w:eastAsiaTheme="minorEastAsia" w:hAnsiTheme="majorHAnsi" w:cstheme="majorHAnsi"/>
+          <w:sz w:val="28"/>
+        </w:rPr>
+        <w:t>class</w:t>
+      </w:r>
+      <w:r>
+        <w:rPr>
+          <w:rFonts w:asciiTheme="majorHAnsi" w:eastAsiaTheme="minorEastAsia" w:hAnsiTheme="majorHAnsi" w:cstheme="majorHAnsi"/>
+          <w:sz w:val="28"/>
+        </w:rPr>
+        <w:t xml:space="preserve"> (</w:t>
+      </w:r>
+      <w:proofErr w:type="spellStart"/>
+      <w:r>
+        <w:rPr>
+          <w:rFonts w:ascii="Consolas" w:eastAsiaTheme="minorEastAsia" w:hAnsi="Consolas" w:cstheme="majorHAnsi"/>
+          <w:sz w:val="28"/>
+        </w:rPr>
+        <w:t>dsa</w:t>
+      </w:r>
+      <w:proofErr w:type="spellEnd"/>
+      <w:r>
+        <w:rPr>
+          <w:rFonts w:ascii="Consolas" w:eastAsiaTheme="minorEastAsia" w:hAnsi="Consolas" w:cstheme="majorHAnsi"/>
+          <w:sz w:val="28"/>
+        </w:rPr>
+        <w:t>/hash_table.py</w:t>
+      </w:r>
+      <w:r>
+        <w:rPr>
+          <w:rFonts w:asciiTheme="majorHAnsi" w:eastAsiaTheme="minorEastAsia" w:hAnsiTheme="majorHAnsi" w:cstheme="majorHAnsi"/>
+          <w:sz w:val="28"/>
+        </w:rPr>
+        <w:t>)</w:t>
+      </w:r>
+    </w:p>
+    <w:p>
+      <w:pPr>
+        <w:rPr>
+          <w:rFonts w:eastAsiaTheme="minorEastAsia" w:cstheme="minorHAnsi"/>
+          <w:sz w:val="24"/>
+        </w:rPr>
+      </w:pPr>
+      <w:r>
+        <w:rPr>
+          <w:rFonts w:eastAsiaTheme="minorEastAsia" w:cstheme="minorHAnsi"/>
+          <w:sz w:val="24"/>
+        </w:rPr>
+        <w:t xml:space="preserve">This </w:t>
+      </w:r>
+      <w:r>
+        <w:rPr>
+          <w:rFonts w:eastAsiaTheme="minorEastAsia" w:cstheme="minorHAnsi"/>
+          <w:sz w:val="24"/>
+        </w:rPr>
+        <w:t>is an implementation of a hash table utilising separate chaining</w:t>
+      </w:r>
+      <w:r>
+        <w:rPr>
+          <w:rFonts w:eastAsiaTheme="minorEastAsia" w:cstheme="minorHAnsi"/>
+          <w:sz w:val="24"/>
+        </w:rPr>
+        <w:t>, used widely throughout the application</w:t>
+      </w:r>
+      <w:r>
+        <w:rPr>
+          <w:rFonts w:eastAsiaTheme="minorEastAsia" w:cstheme="minorHAnsi"/>
+          <w:sz w:val="24"/>
+        </w:rPr>
+        <w:t>.</w:t>
+      </w:r>
+      <w:r>
+        <w:rPr>
+          <w:rFonts w:eastAsiaTheme="minorEastAsia" w:cstheme="minorHAnsi"/>
+          <w:sz w:val="24"/>
+        </w:rPr>
+        <w:t xml:space="preserve"> Initially </w:t>
+      </w:r>
+      <w:r>
+        <w:rPr>
+          <w:rFonts w:eastAsiaTheme="minorEastAsia" w:cstheme="minorHAnsi"/>
+          <w:sz w:val="24"/>
+        </w:rPr>
+        <w:t>it was implemented</w:t>
+      </w:r>
+      <w:r>
+        <w:rPr>
+          <w:rFonts w:eastAsiaTheme="minorEastAsia" w:cstheme="minorHAnsi"/>
+          <w:sz w:val="24"/>
+        </w:rPr>
+        <w:t xml:space="preserve"> with open addressing and double hashing (since I had already implemented that for practical 6), however since open addressing typically requires low load factor (</w:t>
+      </w:r>
+      <w:r>
+        <w:rPr>
+          <w:rFonts w:eastAsiaTheme="minorEastAsia" w:cstheme="minorHAnsi"/>
+          <w:sz w:val="24"/>
+        </w:rPr>
+        <w:t xml:space="preserve">less than </w:t>
+      </w:r>
+      <w:r>
+        <w:rPr>
+          <w:rFonts w:eastAsiaTheme="minorEastAsia" w:cstheme="minorHAnsi"/>
+          <w:sz w:val="24"/>
+        </w:rPr>
+        <w:t>~0.7</w:t>
+      </w:r>
+      <w:r>
+        <w:rPr>
+          <w:rFonts w:eastAsiaTheme="minorEastAsia" w:cstheme="minorHAnsi"/>
+          <w:sz w:val="24"/>
+        </w:rPr>
+        <w:t>), a lot of time was spent filtering out the unused entries while iterating in the simulation code. Increasing the load factor above 0.7 dramatically increases the lookup time, which is unacceptable since the simulation algorithm also relies on quick lookup and insertion.</w:t>
+      </w:r>
+      <w:r>
+        <w:rPr>
+          <w:rFonts w:eastAsiaTheme="minorEastAsia" w:cstheme="minorHAnsi"/>
+          <w:sz w:val="24"/>
+        </w:rPr>
+        <w:t xml:space="preserve"> With separate chaining, however, the lookup time scales less harshly with load factor, allowing the hash table to constantly operate at a higher load factor, for faster iteration. In the application’s simulation mode, the hash tables</w:t>
+      </w:r>
+      <w:r>
+        <w:rPr>
+          <w:rFonts w:eastAsiaTheme="minorEastAsia" w:cstheme="minorHAnsi"/>
+          <w:sz w:val="24"/>
+        </w:rPr>
+        <w:t>’ lord factors</w:t>
+      </w:r>
+      <w:r>
+        <w:rPr>
+          <w:rFonts w:eastAsiaTheme="minorEastAsia" w:cstheme="minorHAnsi"/>
+          <w:sz w:val="24"/>
+        </w:rPr>
+        <w:t xml:space="preserve"> </w:t>
+      </w:r>
+      <w:r>
+        <w:rPr>
+          <w:rFonts w:eastAsiaTheme="minorEastAsia" w:cstheme="minorHAnsi"/>
+          <w:sz w:val="24"/>
+        </w:rPr>
+        <w:t xml:space="preserve">are set to stay at ~10, which seems to provide good performance. (I do not know the exact best load factor to use, since the overall performance of simulation is a non-trivial relationship between hash table iteration and lookup. </w:t>
+      </w:r>
+      <w:proofErr w:type="gramStart"/>
+      <w:r>
+        <w:rPr>
+          <w:rFonts w:eastAsiaTheme="minorEastAsia" w:cstheme="minorHAnsi"/>
+          <w:sz w:val="24"/>
+        </w:rPr>
+        <w:t>However</w:t>
+      </w:r>
+      <w:proofErr w:type="gramEnd"/>
+      <w:r>
+        <w:rPr>
+          <w:rFonts w:eastAsiaTheme="minorEastAsia" w:cstheme="minorHAnsi"/>
+          <w:sz w:val="24"/>
+        </w:rPr>
+        <w:t xml:space="preserve"> testing shows 5-10 works well.) Profiling shows up to a halving of simulation time with separate chaining versus open a</w:t>
+      </w:r>
+      <w:r>
+        <w:rPr>
+          <w:rFonts w:eastAsiaTheme="minorEastAsia" w:cstheme="minorHAnsi"/>
+          <w:sz w:val="24"/>
+        </w:rPr>
+        <w:t>dd</w:t>
+      </w:r>
+      <w:r>
+        <w:rPr>
+          <w:rFonts w:eastAsiaTheme="minorEastAsia" w:cstheme="minorHAnsi"/>
+          <w:sz w:val="24"/>
+        </w:rPr>
+        <w:t>ressing.</w:t>
+      </w:r>
+    </w:p>
+    <w:p>
+      <w:pPr>
+        <w:rPr>
+          <w:rFonts w:eastAsiaTheme="minorEastAsia" w:cstheme="minorHAnsi"/>
+          <w:sz w:val="24"/>
+        </w:rPr>
+      </w:pPr>
+    </w:p>
+    <w:p>
+      <w:pPr>
+        <w:rPr>
+          <w:rFonts w:asciiTheme="majorHAnsi" w:eastAsiaTheme="minorEastAsia" w:hAnsiTheme="majorHAnsi" w:cstheme="majorHAnsi"/>
+          <w:sz w:val="28"/>
+        </w:rPr>
+      </w:pPr>
+      <w:r>
+        <w:rPr>
+          <w:rFonts w:asciiTheme="majorHAnsi" w:eastAsiaTheme="minorEastAsia" w:hAnsiTheme="majorHAnsi" w:cstheme="majorHAnsi"/>
+          <w:sz w:val="28"/>
+        </w:rPr>
+        <w:t xml:space="preserve">9 – </w:t>
+      </w:r>
+      <w:r>
+        <w:rPr>
+          <w:rFonts w:ascii="Consolas" w:eastAsiaTheme="minorEastAsia" w:hAnsi="Consolas" w:cstheme="minorHAnsi"/>
+          <w:sz w:val="28"/>
+        </w:rPr>
+        <w:t>Set</w:t>
+      </w:r>
+      <w:r>
+        <w:rPr>
+          <w:rFonts w:asciiTheme="majorHAnsi" w:eastAsiaTheme="minorEastAsia" w:hAnsiTheme="majorHAnsi" w:cstheme="majorHAnsi"/>
+          <w:sz w:val="28"/>
+        </w:rPr>
+        <w:t xml:space="preserve"> </w:t>
+      </w:r>
+      <w:r>
+        <w:rPr>
+          <w:rFonts w:asciiTheme="majorHAnsi" w:eastAsiaTheme="minorEastAsia" w:hAnsiTheme="majorHAnsi" w:cstheme="majorHAnsi"/>
+          <w:sz w:val="28"/>
+        </w:rPr>
+        <w:t>class</w:t>
+      </w:r>
+      <w:r>
+        <w:rPr>
+          <w:rFonts w:asciiTheme="majorHAnsi" w:eastAsiaTheme="minorEastAsia" w:hAnsiTheme="majorHAnsi" w:cstheme="majorHAnsi"/>
+          <w:sz w:val="28"/>
+        </w:rPr>
+        <w:t xml:space="preserve"> (</w:t>
+      </w:r>
+      <w:proofErr w:type="spellStart"/>
+      <w:r>
+        <w:rPr>
+          <w:rFonts w:ascii="Consolas" w:eastAsiaTheme="minorEastAsia" w:hAnsi="Consolas" w:cstheme="majorHAnsi"/>
+          <w:sz w:val="28"/>
+        </w:rPr>
+        <w:t>dsa</w:t>
+      </w:r>
+      <w:proofErr w:type="spellEnd"/>
+      <w:r>
+        <w:rPr>
+          <w:rFonts w:ascii="Consolas" w:eastAsiaTheme="minorEastAsia" w:hAnsi="Consolas" w:cstheme="majorHAnsi"/>
+          <w:sz w:val="28"/>
+        </w:rPr>
+        <w:t>/set.py</w:t>
+      </w:r>
+      <w:r>
+        <w:rPr>
+          <w:rFonts w:asciiTheme="majorHAnsi" w:eastAsiaTheme="minorEastAsia" w:hAnsiTheme="majorHAnsi" w:cstheme="majorHAnsi"/>
+          <w:sz w:val="28"/>
+        </w:rPr>
+        <w:t>)</w:t>
+      </w:r>
+    </w:p>
+    <w:p>
+      <w:pPr>
+        <w:rPr>
+          <w:rFonts w:eastAsiaTheme="minorEastAsia" w:cstheme="minorHAnsi"/>
+          <w:sz w:val="24"/>
+        </w:rPr>
+      </w:pPr>
+      <w:r>
+        <w:rPr>
+          <w:rFonts w:eastAsiaTheme="minorEastAsia" w:cstheme="minorHAnsi"/>
+          <w:sz w:val="24"/>
+        </w:rPr>
+        <w:t>Although not explicitly covered in DSA, efficient sets are the optimum data structure for several cases in this application, as discussed in previous sections.</w:t>
+      </w:r>
+      <w:r>
+        <w:rPr>
+          <w:rFonts w:eastAsiaTheme="minorEastAsia" w:cstheme="minorHAnsi"/>
+          <w:sz w:val="24"/>
+        </w:rPr>
+        <w:t xml:space="preserve"> </w:t>
+      </w:r>
+      <w:r>
+        <w:rPr>
+          <w:rFonts w:eastAsiaTheme="minorEastAsia" w:cstheme="minorHAnsi"/>
+          <w:sz w:val="24"/>
+        </w:rPr>
+        <w:t>It is important that the sets have fast containment check and insertion, so hash tables were chosen as the implementation.</w:t>
+      </w:r>
+      <w:r>
+        <w:rPr>
+          <w:rFonts w:eastAsiaTheme="minorEastAsia" w:cstheme="minorHAnsi"/>
+          <w:sz w:val="24"/>
+        </w:rPr>
+        <w:t xml:space="preserve"> For simplicity’s sake, </w:t>
+      </w:r>
+      <w:r>
+        <w:rPr>
+          <w:rFonts w:eastAsiaTheme="minorEastAsia" w:cstheme="minorHAnsi"/>
+          <w:sz w:val="24"/>
+        </w:rPr>
+        <w:t xml:space="preserve">the </w:t>
+      </w:r>
+      <w:proofErr w:type="spellStart"/>
+      <w:r>
+        <w:rPr>
+          <w:rFonts w:ascii="Consolas" w:eastAsiaTheme="minorEastAsia" w:hAnsi="Consolas" w:cstheme="minorHAnsi"/>
+          <w:sz w:val="24"/>
+        </w:rPr>
+        <w:t>HashTable</w:t>
+      </w:r>
+      <w:proofErr w:type="spellEnd"/>
+      <w:r>
+        <w:rPr>
+          <w:rFonts w:eastAsiaTheme="minorEastAsia" w:cstheme="minorHAnsi"/>
+          <w:sz w:val="24"/>
+        </w:rPr>
+        <w:t xml:space="preserve"> class was reused with </w:t>
+      </w:r>
+      <w:r>
+        <w:rPr>
+          <w:rFonts w:ascii="Consolas" w:eastAsiaTheme="minorEastAsia" w:hAnsi="Consolas" w:cstheme="minorHAnsi"/>
+          <w:sz w:val="24"/>
+        </w:rPr>
+        <w:t>Set</w:t>
+      </w:r>
+      <w:r>
+        <w:rPr>
+          <w:rFonts w:eastAsiaTheme="minorEastAsia" w:cstheme="minorHAnsi"/>
+          <w:sz w:val="24"/>
+        </w:rPr>
+        <w:t xml:space="preserve"> as a simple wrapper, as much of the implementation is the same. The only downside of this is that the value storage capability of </w:t>
+      </w:r>
+      <w:proofErr w:type="spellStart"/>
+      <w:r>
+        <w:rPr>
+          <w:rFonts w:ascii="Consolas" w:eastAsiaTheme="minorEastAsia" w:hAnsi="Consolas" w:cstheme="minorHAnsi"/>
+          <w:sz w:val="24"/>
+        </w:rPr>
+        <w:t>HashTable</w:t>
+      </w:r>
+      <w:proofErr w:type="spellEnd"/>
+      <w:r>
+        <w:rPr>
+          <w:rFonts w:eastAsiaTheme="minorEastAsia" w:cstheme="minorHAnsi"/>
+          <w:sz w:val="24"/>
+        </w:rPr>
+        <w:t xml:space="preserve"> is unused (the values are all set to </w:t>
+      </w:r>
+      <w:r>
+        <w:rPr>
+          <w:rFonts w:ascii="Consolas" w:eastAsiaTheme="minorEastAsia" w:hAnsi="Consolas" w:cstheme="minorHAnsi"/>
+          <w:sz w:val="24"/>
+        </w:rPr>
+        <w:t>None</w:t>
+      </w:r>
+      <w:r>
+        <w:rPr>
+          <w:rFonts w:eastAsiaTheme="minorEastAsia" w:cstheme="minorHAnsi"/>
+          <w:sz w:val="24"/>
+        </w:rPr>
+        <w:t>), resulting in memory inefficiency – one wasted object reference per item.</w:t>
+      </w:r>
+      <w:r>
+        <w:rPr>
+          <w:rFonts w:eastAsiaTheme="minorEastAsia" w:cstheme="minorHAnsi"/>
+          <w:sz w:val="24"/>
+        </w:rPr>
+        <w:t xml:space="preserve"> However, as explained previously, memory usage is not considered to be particularly important.</w:t>
+      </w:r>
+    </w:p>
+    <w:p>
+      <w:pPr>
+        <w:rPr>
+          <w:rFonts w:eastAsiaTheme="minorEastAsia" w:cstheme="minorHAnsi"/>
+          <w:sz w:val="24"/>
+        </w:rPr>
+      </w:pPr>
+    </w:p>
+    <w:p>
+      <w:pPr>
+        <w:rPr>
+          <w:rFonts w:asciiTheme="majorHAnsi" w:eastAsiaTheme="minorEastAsia" w:hAnsiTheme="majorHAnsi" w:cstheme="majorHAnsi"/>
+          <w:sz w:val="28"/>
+        </w:rPr>
+      </w:pPr>
+      <w:r>
+        <w:rPr>
+          <w:rFonts w:asciiTheme="majorHAnsi" w:eastAsiaTheme="minorEastAsia" w:hAnsiTheme="majorHAnsi" w:cstheme="majorHAnsi"/>
+          <w:sz w:val="28"/>
+        </w:rPr>
+        <w:t xml:space="preserve">10 – </w:t>
+      </w:r>
+      <w:proofErr w:type="spellStart"/>
+      <w:r>
+        <w:rPr>
+          <w:rFonts w:ascii="Consolas" w:eastAsiaTheme="minorEastAsia" w:hAnsi="Consolas" w:cstheme="majorHAnsi"/>
+          <w:sz w:val="28"/>
+        </w:rPr>
+        <w:t>SinglyLinkedList</w:t>
+      </w:r>
+      <w:proofErr w:type="spellEnd"/>
+      <w:r>
+        <w:rPr>
+          <w:rFonts w:asciiTheme="majorHAnsi" w:eastAsiaTheme="minorEastAsia" w:hAnsiTheme="majorHAnsi" w:cstheme="majorHAnsi"/>
+          <w:sz w:val="28"/>
+        </w:rPr>
+        <w:t xml:space="preserve"> </w:t>
+      </w:r>
+      <w:r>
+        <w:rPr>
+          <w:rFonts w:asciiTheme="majorHAnsi" w:eastAsiaTheme="minorEastAsia" w:hAnsiTheme="majorHAnsi" w:cstheme="majorHAnsi"/>
+          <w:sz w:val="28"/>
+        </w:rPr>
+        <w:t>class</w:t>
+      </w:r>
+      <w:r>
+        <w:rPr>
+          <w:rFonts w:asciiTheme="majorHAnsi" w:eastAsiaTheme="minorEastAsia" w:hAnsiTheme="majorHAnsi" w:cstheme="majorHAnsi"/>
+          <w:sz w:val="28"/>
+        </w:rPr>
+        <w:t xml:space="preserve"> (</w:t>
+      </w:r>
+      <w:proofErr w:type="spellStart"/>
+      <w:r>
+        <w:rPr>
+          <w:rFonts w:ascii="Consolas" w:eastAsiaTheme="minorEastAsia" w:hAnsi="Consolas" w:cstheme="majorHAnsi"/>
+          <w:sz w:val="28"/>
+        </w:rPr>
+        <w:t>dsa</w:t>
+      </w:r>
+      <w:proofErr w:type="spellEnd"/>
+      <w:r>
+        <w:rPr>
+          <w:rFonts w:ascii="Consolas" w:eastAsiaTheme="minorEastAsia" w:hAnsi="Consolas" w:cstheme="majorHAnsi"/>
+          <w:sz w:val="28"/>
+        </w:rPr>
+        <w:t>/singly_linked_list.py</w:t>
+      </w:r>
+      <w:r>
+        <w:rPr>
+          <w:rFonts w:asciiTheme="majorHAnsi" w:eastAsiaTheme="minorEastAsia" w:hAnsiTheme="majorHAnsi" w:cstheme="majorHAnsi"/>
+          <w:sz w:val="28"/>
+        </w:rPr>
+        <w:t>)</w:t>
+      </w:r>
+    </w:p>
+    <w:p>
+      <w:pPr>
+        <w:rPr>
+          <w:rFonts w:eastAsiaTheme="minorEastAsia" w:cstheme="minorHAnsi"/>
+          <w:sz w:val="24"/>
+        </w:rPr>
+      </w:pPr>
+      <w:r>
+        <w:rPr>
+          <w:rFonts w:eastAsiaTheme="minorEastAsia" w:cstheme="minorHAnsi"/>
+          <w:sz w:val="24"/>
+        </w:rPr>
+        <w:t>This module implements a double-ended, singly-linked list.</w:t>
+      </w:r>
+      <w:r>
+        <w:rPr>
+          <w:rFonts w:eastAsiaTheme="minorEastAsia" w:cstheme="minorHAnsi"/>
+          <w:sz w:val="24"/>
+        </w:rPr>
+        <w:t xml:space="preserve"> </w:t>
+      </w:r>
+      <w:r>
+        <w:rPr>
+          <w:rFonts w:eastAsiaTheme="minorEastAsia" w:cstheme="minorHAnsi"/>
+          <w:sz w:val="24"/>
+        </w:rPr>
+        <w:t xml:space="preserve">The application does not require a list with both forward and reverse iteration, so only a </w:t>
+      </w:r>
+      <w:proofErr w:type="spellStart"/>
+      <w:r>
+        <w:rPr>
+          <w:rFonts w:eastAsiaTheme="minorEastAsia" w:cstheme="minorHAnsi"/>
+          <w:sz w:val="24"/>
+        </w:rPr>
+        <w:t>singly</w:t>
+      </w:r>
+      <w:proofErr w:type="spellEnd"/>
+      <w:r>
+        <w:rPr>
+          <w:rFonts w:eastAsiaTheme="minorEastAsia" w:cstheme="minorHAnsi"/>
+          <w:sz w:val="24"/>
+        </w:rPr>
+        <w:t xml:space="preserve">-linked list was implemented for simplicity. I </w:t>
+      </w:r>
+      <w:r>
+        <w:rPr>
+          <w:rFonts w:eastAsiaTheme="minorEastAsia" w:cstheme="minorHAnsi"/>
+          <w:sz w:val="24"/>
+        </w:rPr>
+        <w:t>believe the double-</w:t>
+      </w:r>
+      <w:proofErr w:type="spellStart"/>
+      <w:r>
+        <w:rPr>
+          <w:rFonts w:eastAsiaTheme="minorEastAsia" w:cstheme="minorHAnsi"/>
+          <w:sz w:val="24"/>
+        </w:rPr>
+        <w:t>endedness</w:t>
+      </w:r>
+      <w:proofErr w:type="spellEnd"/>
+      <w:r>
+        <w:rPr>
+          <w:rFonts w:eastAsiaTheme="minorEastAsia" w:cstheme="minorHAnsi"/>
+          <w:sz w:val="24"/>
+        </w:rPr>
+        <w:t xml:space="preserve"> was utilised in an earlier version of the </w:t>
+      </w:r>
+      <w:r>
+        <w:rPr>
+          <w:rFonts w:eastAsiaTheme="minorEastAsia" w:cstheme="minorHAnsi"/>
+          <w:sz w:val="24"/>
+        </w:rPr>
+        <w:t>application but</w:t>
+      </w:r>
+      <w:r>
+        <w:rPr>
+          <w:rFonts w:eastAsiaTheme="minorEastAsia" w:cstheme="minorHAnsi"/>
+          <w:sz w:val="24"/>
+        </w:rPr>
+        <w:t xml:space="preserve"> is not any more.</w:t>
+      </w:r>
+    </w:p>
+    <w:p>
+      <w:pPr>
+        <w:rPr>
+          <w:rFonts w:eastAsiaTheme="minorEastAsia" w:cstheme="minorHAnsi"/>
+          <w:sz w:val="24"/>
+        </w:rPr>
+      </w:pPr>
       <w:r>
         <w:rPr>
           <w:rFonts w:eastAsiaTheme="minorEastAsia" w:cstheme="minorHAnsi"/>
           <w:sz w:val="24"/>
         </w:rPr>
         <w:lastRenderedPageBreak/>
-        <w:t xml:space="preserve">Finally, </w:t>
-      </w:r>
-      <w:proofErr w:type="spellStart"/>
-      <w:r>
-        <w:rPr>
-          <w:rFonts w:ascii="Consolas" w:eastAsiaTheme="minorEastAsia" w:hAnsi="Consolas" w:cstheme="minorHAnsi"/>
-          <w:sz w:val="24"/>
-        </w:rPr>
-        <w:t>ndarray</w:t>
-      </w:r>
-      <w:proofErr w:type="spellEnd"/>
-      <w:r>
-        <w:rPr>
-          <w:rFonts w:eastAsiaTheme="minorEastAsia" w:cstheme="minorHAnsi"/>
-          <w:sz w:val="24"/>
-        </w:rPr>
-        <w:t xml:space="preserve"> has no support for type hints, which I mentioned previously I use frequently and find very helpful. The </w:t>
-      </w:r>
-      <w:r>
-        <w:rPr>
-          <w:rFonts w:ascii="Consolas" w:eastAsiaTheme="minorEastAsia" w:hAnsi="Consolas" w:cstheme="minorHAnsi"/>
-          <w:sz w:val="24"/>
-        </w:rPr>
-        <w:t>Array</w:t>
-      </w:r>
-      <w:r>
-        <w:rPr>
-          <w:rFonts w:eastAsiaTheme="minorEastAsia" w:cstheme="minorHAnsi"/>
-          <w:sz w:val="24"/>
-        </w:rPr>
-        <w:t xml:space="preserve"> class adds support for this.</w:t>
-      </w:r>
-    </w:p>
-    <w:p>
-      <w:pPr>
-        <w:rPr>
-          <w:rFonts w:eastAsiaTheme="minorEastAsia" w:cstheme="minorHAnsi"/>
-          <w:sz w:val="24"/>
-        </w:rPr>
-      </w:pPr>
-    </w:p>
-    <w:p>
-      <w:pPr>
-        <w:rPr>
-          <w:rFonts w:asciiTheme="majorHAnsi" w:eastAsiaTheme="minorEastAsia" w:hAnsiTheme="majorHAnsi" w:cstheme="majorHAnsi"/>
-          <w:sz w:val="28"/>
-        </w:rPr>
-      </w:pPr>
-      <w:r>
-        <w:rPr>
-          <w:rFonts w:asciiTheme="majorHAnsi" w:eastAsiaTheme="minorEastAsia" w:hAnsiTheme="majorHAnsi" w:cstheme="majorHAnsi"/>
-          <w:sz w:val="28"/>
-        </w:rPr>
-        <w:t>8</w:t>
-      </w:r>
-      <w:r>
-        <w:rPr>
-          <w:rFonts w:asciiTheme="majorHAnsi" w:eastAsiaTheme="minorEastAsia" w:hAnsiTheme="majorHAnsi" w:cstheme="majorHAnsi"/>
-          <w:sz w:val="28"/>
-        </w:rPr>
-        <w:t xml:space="preserve"> – </w:t>
-      </w:r>
-      <w:proofErr w:type="spellStart"/>
-      <w:r>
-        <w:rPr>
-          <w:rFonts w:ascii="Consolas" w:eastAsiaTheme="minorEastAsia" w:hAnsi="Consolas" w:cstheme="majorHAnsi"/>
-          <w:sz w:val="28"/>
-        </w:rPr>
-        <w:t>HashTable</w:t>
-      </w:r>
-      <w:proofErr w:type="spellEnd"/>
-      <w:r>
-        <w:rPr>
-          <w:rFonts w:asciiTheme="majorHAnsi" w:eastAsiaTheme="minorEastAsia" w:hAnsiTheme="majorHAnsi" w:cstheme="majorHAnsi"/>
-          <w:sz w:val="28"/>
-        </w:rPr>
-        <w:t xml:space="preserve"> </w:t>
-      </w:r>
-      <w:r>
-        <w:rPr>
-          <w:rFonts w:asciiTheme="majorHAnsi" w:eastAsiaTheme="minorEastAsia" w:hAnsiTheme="majorHAnsi" w:cstheme="majorHAnsi"/>
-          <w:sz w:val="28"/>
-        </w:rPr>
-        <w:t>class</w:t>
-      </w:r>
-      <w:r>
-        <w:rPr>
-          <w:rFonts w:asciiTheme="majorHAnsi" w:eastAsiaTheme="minorEastAsia" w:hAnsiTheme="majorHAnsi" w:cstheme="majorHAnsi"/>
-          <w:sz w:val="28"/>
-        </w:rPr>
-        <w:t xml:space="preserve"> (</w:t>
-      </w:r>
-      <w:proofErr w:type="spellStart"/>
-      <w:r>
-        <w:rPr>
-          <w:rFonts w:ascii="Consolas" w:eastAsiaTheme="minorEastAsia" w:hAnsi="Consolas" w:cstheme="majorHAnsi"/>
-          <w:sz w:val="28"/>
-        </w:rPr>
-        <w:t>dsa</w:t>
-      </w:r>
-      <w:proofErr w:type="spellEnd"/>
-      <w:r>
-        <w:rPr>
-          <w:rFonts w:ascii="Consolas" w:eastAsiaTheme="minorEastAsia" w:hAnsi="Consolas" w:cstheme="majorHAnsi"/>
-          <w:sz w:val="28"/>
-        </w:rPr>
-        <w:t>/hash_table.py</w:t>
-      </w:r>
-      <w:r>
-        <w:rPr>
-          <w:rFonts w:asciiTheme="majorHAnsi" w:eastAsiaTheme="minorEastAsia" w:hAnsiTheme="majorHAnsi" w:cstheme="majorHAnsi"/>
-          <w:sz w:val="28"/>
-        </w:rPr>
-        <w:t>)</w:t>
-      </w:r>
-    </w:p>
-    <w:p>
-      <w:pPr>
-        <w:rPr>
-          <w:rFonts w:eastAsiaTheme="minorEastAsia" w:cstheme="minorHAnsi"/>
-          <w:sz w:val="24"/>
-        </w:rPr>
-      </w:pPr>
-      <w:r>
-        <w:rPr>
-          <w:rFonts w:eastAsiaTheme="minorEastAsia" w:cstheme="minorHAnsi"/>
-          <w:sz w:val="24"/>
-        </w:rPr>
-        <w:t xml:space="preserve">This </w:t>
-      </w:r>
-      <w:r>
-        <w:rPr>
-          <w:rFonts w:eastAsiaTheme="minorEastAsia" w:cstheme="minorHAnsi"/>
-          <w:sz w:val="24"/>
-        </w:rPr>
-        <w:t>is an implementation of a hash table utilising separate chaining</w:t>
-      </w:r>
-      <w:r>
-        <w:rPr>
-          <w:rFonts w:eastAsiaTheme="minorEastAsia" w:cstheme="minorHAnsi"/>
-          <w:sz w:val="24"/>
-        </w:rPr>
-        <w:t>, used widely throughout the application</w:t>
-      </w:r>
-      <w:r>
-        <w:rPr>
-          <w:rFonts w:eastAsiaTheme="minorEastAsia" w:cstheme="minorHAnsi"/>
-          <w:sz w:val="24"/>
-        </w:rPr>
-        <w:t>.</w:t>
-      </w:r>
-      <w:r>
-        <w:rPr>
-          <w:rFonts w:eastAsiaTheme="minorEastAsia" w:cstheme="minorHAnsi"/>
-          <w:sz w:val="24"/>
-        </w:rPr>
-        <w:t xml:space="preserve"> Initially </w:t>
-      </w:r>
-      <w:r>
-        <w:rPr>
-          <w:rFonts w:eastAsiaTheme="minorEastAsia" w:cstheme="minorHAnsi"/>
-          <w:sz w:val="24"/>
-        </w:rPr>
-        <w:t>it was implemented</w:t>
-      </w:r>
-      <w:r>
-        <w:rPr>
-          <w:rFonts w:eastAsiaTheme="minorEastAsia" w:cstheme="minorHAnsi"/>
-          <w:sz w:val="24"/>
-        </w:rPr>
-        <w:t xml:space="preserve"> with open addressing and double hashing (since I had already implemented that for practical 6), however since open addressing typically requires low load factor (</w:t>
-      </w:r>
-      <w:r>
-        <w:rPr>
-          <w:rFonts w:eastAsiaTheme="minorEastAsia" w:cstheme="minorHAnsi"/>
-          <w:sz w:val="24"/>
-        </w:rPr>
-        <w:t xml:space="preserve">less than </w:t>
-      </w:r>
-      <w:r>
-        <w:rPr>
-          <w:rFonts w:eastAsiaTheme="minorEastAsia" w:cstheme="minorHAnsi"/>
-          <w:sz w:val="24"/>
-        </w:rPr>
-        <w:t>~0.7</w:t>
-      </w:r>
-      <w:r>
-        <w:rPr>
-          <w:rFonts w:eastAsiaTheme="minorEastAsia" w:cstheme="minorHAnsi"/>
-          <w:sz w:val="24"/>
-        </w:rPr>
-        <w:t>), a lot of time was spent filtering out the unused entries while iterating in the simulation code. Increasing the load factor above 0.7 dramatically increases the lookup time, which is unacceptable since the simulation algorithm also relies on quick lookup and insertion.</w:t>
-      </w:r>
-      <w:r>
-        <w:rPr>
-          <w:rFonts w:eastAsiaTheme="minorEastAsia" w:cstheme="minorHAnsi"/>
-          <w:sz w:val="24"/>
-        </w:rPr>
-        <w:t xml:space="preserve"> With separate chaining, however, the lookup time scales less harshly with load factor, allowing the hash table to constantly operate at a higher load factor, for faster iteration. In the application’s simulation mode, the hash tables</w:t>
-      </w:r>
-      <w:r>
-        <w:rPr>
-          <w:rFonts w:eastAsiaTheme="minorEastAsia" w:cstheme="minorHAnsi"/>
-          <w:sz w:val="24"/>
-        </w:rPr>
-        <w:t>’ lord factors</w:t>
-      </w:r>
-      <w:r>
-        <w:rPr>
-          <w:rFonts w:eastAsiaTheme="minorEastAsia" w:cstheme="minorHAnsi"/>
-          <w:sz w:val="24"/>
-        </w:rPr>
-        <w:t xml:space="preserve"> </w:t>
-      </w:r>
-      <w:r>
-        <w:rPr>
-          <w:rFonts w:eastAsiaTheme="minorEastAsia" w:cstheme="minorHAnsi"/>
-          <w:sz w:val="24"/>
-        </w:rPr>
-        <w:t xml:space="preserve">are set to stay at ~10, which seems to provide good performance. (I do not know the exact best load factor to use, since the overall performance of simulation is a non-trivial relationship between hash table iteration and lookup. </w:t>
-      </w:r>
-      <w:proofErr w:type="gramStart"/>
-      <w:r>
-        <w:rPr>
-          <w:rFonts w:eastAsiaTheme="minorEastAsia" w:cstheme="minorHAnsi"/>
-          <w:sz w:val="24"/>
-        </w:rPr>
-        <w:t>However</w:t>
-      </w:r>
-      <w:proofErr w:type="gramEnd"/>
-      <w:r>
-        <w:rPr>
-          <w:rFonts w:eastAsiaTheme="minorEastAsia" w:cstheme="minorHAnsi"/>
-          <w:sz w:val="24"/>
-        </w:rPr>
-        <w:t xml:space="preserve"> testing shows 5-10 works well.) Profiling shows up to a halving of simulation time with separate chaining versus open a</w:t>
-      </w:r>
-      <w:r>
-        <w:rPr>
-          <w:rFonts w:eastAsiaTheme="minorEastAsia" w:cstheme="minorHAnsi"/>
-          <w:sz w:val="24"/>
-        </w:rPr>
-        <w:t>dd</w:t>
-      </w:r>
-      <w:r>
-        <w:rPr>
-          <w:rFonts w:eastAsiaTheme="minorEastAsia" w:cstheme="minorHAnsi"/>
-          <w:sz w:val="24"/>
-        </w:rPr>
-        <w:t>ressing.</w:t>
-      </w:r>
-    </w:p>
-    <w:p>
-      <w:pPr>
-        <w:rPr>
-          <w:rFonts w:eastAsiaTheme="minorEastAsia" w:cstheme="minorHAnsi"/>
-          <w:sz w:val="24"/>
-        </w:rPr>
-      </w:pPr>
-    </w:p>
-    <w:p>
-      <w:pPr>
-        <w:rPr>
-          <w:rFonts w:asciiTheme="majorHAnsi" w:eastAsiaTheme="minorEastAsia" w:hAnsiTheme="majorHAnsi" w:cstheme="majorHAnsi"/>
-          <w:sz w:val="28"/>
-        </w:rPr>
-      </w:pPr>
-      <w:r>
-        <w:rPr>
-          <w:rFonts w:asciiTheme="majorHAnsi" w:eastAsiaTheme="minorEastAsia" w:hAnsiTheme="majorHAnsi" w:cstheme="majorHAnsi"/>
-          <w:sz w:val="28"/>
-        </w:rPr>
-        <w:t xml:space="preserve">9 – </w:t>
-      </w:r>
-      <w:r>
-        <w:rPr>
-          <w:rFonts w:ascii="Consolas" w:eastAsiaTheme="minorEastAsia" w:hAnsi="Consolas" w:cstheme="minorHAnsi"/>
-          <w:sz w:val="28"/>
-        </w:rPr>
-        <w:t>Set</w:t>
-      </w:r>
-      <w:r>
-        <w:rPr>
-          <w:rFonts w:asciiTheme="majorHAnsi" w:eastAsiaTheme="minorEastAsia" w:hAnsiTheme="majorHAnsi" w:cstheme="majorHAnsi"/>
-          <w:sz w:val="28"/>
-        </w:rPr>
-        <w:t xml:space="preserve"> </w:t>
-      </w:r>
-      <w:r>
-        <w:rPr>
-          <w:rFonts w:asciiTheme="majorHAnsi" w:eastAsiaTheme="minorEastAsia" w:hAnsiTheme="majorHAnsi" w:cstheme="majorHAnsi"/>
-          <w:sz w:val="28"/>
-        </w:rPr>
-        <w:t>class</w:t>
-      </w:r>
-      <w:r>
-        <w:rPr>
-          <w:rFonts w:asciiTheme="majorHAnsi" w:eastAsiaTheme="minorEastAsia" w:hAnsiTheme="majorHAnsi" w:cstheme="majorHAnsi"/>
-          <w:sz w:val="28"/>
-        </w:rPr>
-        <w:t xml:space="preserve"> (</w:t>
-      </w:r>
-      <w:proofErr w:type="spellStart"/>
-      <w:r>
-        <w:rPr>
-          <w:rFonts w:ascii="Consolas" w:eastAsiaTheme="minorEastAsia" w:hAnsi="Consolas" w:cstheme="majorHAnsi"/>
-          <w:sz w:val="28"/>
-        </w:rPr>
-        <w:t>dsa</w:t>
-      </w:r>
-      <w:proofErr w:type="spellEnd"/>
-      <w:r>
-        <w:rPr>
-          <w:rFonts w:ascii="Consolas" w:eastAsiaTheme="minorEastAsia" w:hAnsi="Consolas" w:cstheme="majorHAnsi"/>
-          <w:sz w:val="28"/>
-        </w:rPr>
-        <w:t>/set.py</w:t>
-      </w:r>
-      <w:r>
-        <w:rPr>
-          <w:rFonts w:asciiTheme="majorHAnsi" w:eastAsiaTheme="minorEastAsia" w:hAnsiTheme="majorHAnsi" w:cstheme="majorHAnsi"/>
-          <w:sz w:val="28"/>
-        </w:rPr>
-        <w:t>)</w:t>
-      </w:r>
-    </w:p>
-    <w:p>
-      <w:pPr>
-        <w:rPr>
-          <w:rFonts w:eastAsiaTheme="minorEastAsia" w:cstheme="minorHAnsi"/>
-          <w:sz w:val="24"/>
-        </w:rPr>
-      </w:pPr>
-      <w:r>
-        <w:rPr>
-          <w:rFonts w:eastAsiaTheme="minorEastAsia" w:cstheme="minorHAnsi"/>
-          <w:sz w:val="24"/>
-        </w:rPr>
-        <w:t>Although not explicitly covered in DSA, efficient sets are the optimum data structure for several cases in this application, as discussed in previous sections.</w:t>
-      </w:r>
-      <w:r>
-        <w:rPr>
-          <w:rFonts w:eastAsiaTheme="minorEastAsia" w:cstheme="minorHAnsi"/>
-          <w:sz w:val="24"/>
-        </w:rPr>
-        <w:t xml:space="preserve"> </w:t>
-      </w:r>
-      <w:r>
-        <w:rPr>
-          <w:rFonts w:eastAsiaTheme="minorEastAsia" w:cstheme="minorHAnsi"/>
-          <w:sz w:val="24"/>
-        </w:rPr>
-        <w:t>It is important that the sets have fast containment check and insertion, so hash tables were chosen as the implementation.</w:t>
-      </w:r>
-      <w:r>
-        <w:rPr>
-          <w:rFonts w:eastAsiaTheme="minorEastAsia" w:cstheme="minorHAnsi"/>
-          <w:sz w:val="24"/>
-        </w:rPr>
-        <w:t xml:space="preserve"> For simplicity’s sake, </w:t>
-      </w:r>
-      <w:r>
-        <w:rPr>
-          <w:rFonts w:eastAsiaTheme="minorEastAsia" w:cstheme="minorHAnsi"/>
-          <w:sz w:val="24"/>
-        </w:rPr>
-        <w:t xml:space="preserve">the </w:t>
-      </w:r>
-      <w:proofErr w:type="spellStart"/>
-      <w:r>
-        <w:rPr>
-          <w:rFonts w:ascii="Consolas" w:eastAsiaTheme="minorEastAsia" w:hAnsi="Consolas" w:cstheme="minorHAnsi"/>
-          <w:sz w:val="24"/>
-        </w:rPr>
-        <w:t>HashTable</w:t>
-      </w:r>
-      <w:proofErr w:type="spellEnd"/>
-      <w:r>
-        <w:rPr>
-          <w:rFonts w:eastAsiaTheme="minorEastAsia" w:cstheme="minorHAnsi"/>
-          <w:sz w:val="24"/>
-        </w:rPr>
-        <w:t xml:space="preserve"> class was reused with </w:t>
-      </w:r>
-      <w:r>
-        <w:rPr>
-          <w:rFonts w:ascii="Consolas" w:eastAsiaTheme="minorEastAsia" w:hAnsi="Consolas" w:cstheme="minorHAnsi"/>
-          <w:sz w:val="24"/>
-        </w:rPr>
-        <w:t>Set</w:t>
-      </w:r>
-      <w:r>
-        <w:rPr>
-          <w:rFonts w:eastAsiaTheme="minorEastAsia" w:cstheme="minorHAnsi"/>
-          <w:sz w:val="24"/>
-        </w:rPr>
-        <w:t xml:space="preserve"> as a simple wrapper, as much of the implementation is the same. The only downside of this is that the value storage capability of </w:t>
-      </w:r>
-      <w:proofErr w:type="spellStart"/>
-      <w:r>
-        <w:rPr>
-          <w:rFonts w:ascii="Consolas" w:eastAsiaTheme="minorEastAsia" w:hAnsi="Consolas" w:cstheme="minorHAnsi"/>
-          <w:sz w:val="24"/>
-        </w:rPr>
-        <w:t>HashTable</w:t>
-      </w:r>
-      <w:proofErr w:type="spellEnd"/>
-      <w:r>
-        <w:rPr>
-          <w:rFonts w:eastAsiaTheme="minorEastAsia" w:cstheme="minorHAnsi"/>
-          <w:sz w:val="24"/>
-        </w:rPr>
-        <w:t xml:space="preserve"> is unused (the values are all set to </w:t>
-      </w:r>
-      <w:r>
-        <w:rPr>
-          <w:rFonts w:ascii="Consolas" w:eastAsiaTheme="minorEastAsia" w:hAnsi="Consolas" w:cstheme="minorHAnsi"/>
-          <w:sz w:val="24"/>
-        </w:rPr>
-        <w:t>None</w:t>
-      </w:r>
-      <w:r>
-        <w:rPr>
-          <w:rFonts w:eastAsiaTheme="minorEastAsia" w:cstheme="minorHAnsi"/>
-          <w:sz w:val="24"/>
-        </w:rPr>
-        <w:t>), resulting in memory inefficiency – one wasted object reference per item.</w:t>
-      </w:r>
-      <w:r>
-        <w:rPr>
-          <w:rFonts w:eastAsiaTheme="minorEastAsia" w:cstheme="minorHAnsi"/>
-          <w:sz w:val="24"/>
-        </w:rPr>
-        <w:t xml:space="preserve"> However, as explained previously, memory usage is not considered to be particularly important.</w:t>
-      </w:r>
-    </w:p>
-    <w:p>
-      <w:pPr>
-        <w:rPr>
-          <w:rFonts w:eastAsiaTheme="minorEastAsia" w:cstheme="minorHAnsi"/>
-          <w:sz w:val="24"/>
-        </w:rPr>
-      </w:pPr>
-    </w:p>
-    <w:p>
-      <w:pPr>
-        <w:rPr>
-          <w:rFonts w:asciiTheme="majorHAnsi" w:eastAsiaTheme="minorEastAsia" w:hAnsiTheme="majorHAnsi" w:cstheme="majorHAnsi"/>
-          <w:sz w:val="28"/>
-        </w:rPr>
-      </w:pPr>
-      <w:r>
-        <w:rPr>
-          <w:rFonts w:asciiTheme="majorHAnsi" w:eastAsiaTheme="minorEastAsia" w:hAnsiTheme="majorHAnsi" w:cstheme="majorHAnsi"/>
-          <w:sz w:val="28"/>
-        </w:rPr>
-        <w:t xml:space="preserve">10 – </w:t>
-      </w:r>
-      <w:proofErr w:type="spellStart"/>
-      <w:r>
-        <w:rPr>
-          <w:rFonts w:ascii="Consolas" w:eastAsiaTheme="minorEastAsia" w:hAnsi="Consolas" w:cstheme="majorHAnsi"/>
-          <w:sz w:val="28"/>
-        </w:rPr>
-        <w:t>SinglyLinkedList</w:t>
-      </w:r>
-      <w:proofErr w:type="spellEnd"/>
-      <w:r>
-        <w:rPr>
-          <w:rFonts w:asciiTheme="majorHAnsi" w:eastAsiaTheme="minorEastAsia" w:hAnsiTheme="majorHAnsi" w:cstheme="majorHAnsi"/>
-          <w:sz w:val="28"/>
-        </w:rPr>
-        <w:t xml:space="preserve"> </w:t>
-      </w:r>
-      <w:r>
-        <w:rPr>
-          <w:rFonts w:asciiTheme="majorHAnsi" w:eastAsiaTheme="minorEastAsia" w:hAnsiTheme="majorHAnsi" w:cstheme="majorHAnsi"/>
-          <w:sz w:val="28"/>
-        </w:rPr>
-        <w:t>class</w:t>
-      </w:r>
-      <w:r>
-        <w:rPr>
-          <w:rFonts w:asciiTheme="majorHAnsi" w:eastAsiaTheme="minorEastAsia" w:hAnsiTheme="majorHAnsi" w:cstheme="majorHAnsi"/>
-          <w:sz w:val="28"/>
-        </w:rPr>
-        <w:t xml:space="preserve"> (</w:t>
-      </w:r>
-      <w:proofErr w:type="spellStart"/>
-      <w:r>
-        <w:rPr>
-          <w:rFonts w:ascii="Consolas" w:eastAsiaTheme="minorEastAsia" w:hAnsi="Consolas" w:cstheme="majorHAnsi"/>
-          <w:sz w:val="28"/>
-        </w:rPr>
-        <w:t>dsa</w:t>
-      </w:r>
-      <w:proofErr w:type="spellEnd"/>
-      <w:r>
-        <w:rPr>
-          <w:rFonts w:ascii="Consolas" w:eastAsiaTheme="minorEastAsia" w:hAnsi="Consolas" w:cstheme="majorHAnsi"/>
-          <w:sz w:val="28"/>
-        </w:rPr>
-        <w:t>/singly_linked_list.py</w:t>
-      </w:r>
-      <w:r>
-        <w:rPr>
-          <w:rFonts w:asciiTheme="majorHAnsi" w:eastAsiaTheme="minorEastAsia" w:hAnsiTheme="majorHAnsi" w:cstheme="majorHAnsi"/>
-          <w:sz w:val="28"/>
-        </w:rPr>
-        <w:t>)</w:t>
-      </w:r>
-    </w:p>
-    <w:p>
-      <w:pPr>
-        <w:rPr>
-          <w:rFonts w:eastAsiaTheme="minorEastAsia" w:cstheme="minorHAnsi"/>
-          <w:sz w:val="24"/>
-        </w:rPr>
-      </w:pPr>
-      <w:r>
-        <w:rPr>
-          <w:rFonts w:eastAsiaTheme="minorEastAsia" w:cstheme="minorHAnsi"/>
-          <w:sz w:val="24"/>
-        </w:rPr>
-        <w:t>This module implements a double-ended, singly-linked list.</w:t>
-      </w:r>
-      <w:r>
-        <w:rPr>
-          <w:rFonts w:eastAsiaTheme="minorEastAsia" w:cstheme="minorHAnsi"/>
-          <w:sz w:val="24"/>
-        </w:rPr>
-        <w:t xml:space="preserve"> </w:t>
-      </w:r>
-      <w:r>
-        <w:rPr>
-          <w:rFonts w:eastAsiaTheme="minorEastAsia" w:cstheme="minorHAnsi"/>
-          <w:sz w:val="24"/>
-        </w:rPr>
-        <w:t xml:space="preserve">The application does not require a list with both forward and reverse iteration, so only a </w:t>
-      </w:r>
-      <w:proofErr w:type="spellStart"/>
-      <w:r>
-        <w:rPr>
-          <w:rFonts w:eastAsiaTheme="minorEastAsia" w:cstheme="minorHAnsi"/>
-          <w:sz w:val="24"/>
-        </w:rPr>
-        <w:t>singly</w:t>
-      </w:r>
-      <w:proofErr w:type="spellEnd"/>
-      <w:r>
-        <w:rPr>
-          <w:rFonts w:eastAsiaTheme="minorEastAsia" w:cstheme="minorHAnsi"/>
-          <w:sz w:val="24"/>
-        </w:rPr>
-        <w:t xml:space="preserve">-linked list was implemented for simplicity. I </w:t>
-      </w:r>
-      <w:r>
-        <w:rPr>
-          <w:rFonts w:eastAsiaTheme="minorEastAsia" w:cstheme="minorHAnsi"/>
-          <w:sz w:val="24"/>
-        </w:rPr>
-        <w:t>believe the double-</w:t>
-      </w:r>
-      <w:proofErr w:type="spellStart"/>
-      <w:r>
-        <w:rPr>
-          <w:rFonts w:eastAsiaTheme="minorEastAsia" w:cstheme="minorHAnsi"/>
-          <w:sz w:val="24"/>
-        </w:rPr>
-        <w:t>endedness</w:t>
-      </w:r>
-      <w:proofErr w:type="spellEnd"/>
-      <w:r>
-        <w:rPr>
-          <w:rFonts w:eastAsiaTheme="minorEastAsia" w:cstheme="minorHAnsi"/>
-          <w:sz w:val="24"/>
-        </w:rPr>
-        <w:t xml:space="preserve"> was utilised in an earlier version of the </w:t>
-      </w:r>
-      <w:r>
-        <w:rPr>
-          <w:rFonts w:eastAsiaTheme="minorEastAsia" w:cstheme="minorHAnsi"/>
-          <w:sz w:val="24"/>
-        </w:rPr>
-        <w:t>application but</w:t>
-      </w:r>
-      <w:r>
-        <w:rPr>
-          <w:rFonts w:eastAsiaTheme="minorEastAsia" w:cstheme="minorHAnsi"/>
-          <w:sz w:val="24"/>
-        </w:rPr>
-        <w:t xml:space="preserve"> is not any more.</w:t>
-      </w:r>
-    </w:p>
-    <w:p>
-      <w:pPr>
-        <w:rPr>
-          <w:rFonts w:eastAsiaTheme="minorEastAsia" w:cstheme="minorHAnsi"/>
-          <w:sz w:val="24"/>
-        </w:rPr>
-      </w:pPr>
-      <w:r>
-        <w:rPr>
-          <w:rFonts w:eastAsiaTheme="minorEastAsia" w:cstheme="minorHAnsi"/>
-          <w:sz w:val="24"/>
-        </w:rPr>
         <w:t>The linked list keeps a “before head” dummy node that is permanently at the start of the list, before the head node.</w:t>
       </w:r>
       <w:r>
@@ -4870,7 +4977,6 @@
           <w:rFonts w:eastAsiaTheme="minorEastAsia" w:cstheme="minorHAnsi"/>
           <w:sz w:val="24"/>
         </w:rPr>
-        <w:lastRenderedPageBreak/>
         <w:t xml:space="preserve">The list’s iteration method, </w:t>
       </w:r>
       <w:r>
@@ -5682,8 +5788,207 @@
         </w:rPr>
         <w:t>)</w:t>
       </w:r>
-      <w:bookmarkStart w:id="0" w:name="_GoBack"/>
-      <w:bookmarkEnd w:id="0"/>
+    </w:p>
+    <w:p>
+      <w:pPr>
+        <w:rPr>
+          <w:rFonts w:eastAsiaTheme="minorEastAsia" w:cstheme="minorHAnsi"/>
+          <w:sz w:val="24"/>
+        </w:rPr>
+      </w:pPr>
+      <w:r>
+        <w:rPr>
+          <w:rFonts w:eastAsiaTheme="minorEastAsia" w:cstheme="minorHAnsi"/>
+          <w:sz w:val="24"/>
+        </w:rPr>
+        <w:t>This module contains a few general, miscellaneous utilities that aren’t specific to any one part of the program.</w:t>
+      </w:r>
+    </w:p>
+    <w:p>
+      <w:pPr>
+        <w:rPr>
+          <w:rFonts w:eastAsiaTheme="minorEastAsia" w:cstheme="minorHAnsi"/>
+          <w:sz w:val="24"/>
+        </w:rPr>
+      </w:pPr>
+      <w:r>
+        <w:rPr>
+          <w:rFonts w:eastAsiaTheme="minorEastAsia" w:cstheme="minorHAnsi"/>
+          <w:sz w:val="24"/>
+        </w:rPr>
+        <w:t xml:space="preserve">The </w:t>
+      </w:r>
+      <w:proofErr w:type="spellStart"/>
+      <w:r>
+        <w:rPr>
+          <w:rFonts w:ascii="Consolas" w:eastAsiaTheme="minorEastAsia" w:hAnsi="Consolas" w:cstheme="minorHAnsi"/>
+          <w:sz w:val="24"/>
+        </w:rPr>
+        <w:t>SizedIterable</w:t>
+      </w:r>
+      <w:proofErr w:type="spellEnd"/>
+      <w:r>
+        <w:rPr>
+          <w:rFonts w:eastAsiaTheme="minorEastAsia" w:cstheme="minorHAnsi"/>
+          <w:sz w:val="24"/>
+        </w:rPr>
+        <w:t xml:space="preserve"> class</w:t>
+      </w:r>
+      <w:r>
+        <w:rPr>
+          <w:rFonts w:eastAsiaTheme="minorEastAsia" w:cstheme="minorHAnsi"/>
+          <w:sz w:val="24"/>
+        </w:rPr>
+        <w:t xml:space="preserve">, as mentioned in section 4, is a wrapper for an </w:t>
+      </w:r>
+      <w:proofErr w:type="spellStart"/>
+      <w:r>
+        <w:rPr>
+          <w:rFonts w:eastAsiaTheme="minorEastAsia" w:cstheme="minorHAnsi"/>
+          <w:sz w:val="24"/>
+        </w:rPr>
+        <w:t>iterable</w:t>
+      </w:r>
+      <w:proofErr w:type="spellEnd"/>
+      <w:r>
+        <w:rPr>
+          <w:rFonts w:eastAsiaTheme="minorEastAsia" w:cstheme="minorHAnsi"/>
+          <w:sz w:val="24"/>
+        </w:rPr>
+        <w:t xml:space="preserve"> or iterator that has a known size. It is used to allow iteration of sequences with known size without giving direct access to the sequence and without making a copy (which could be expensive).</w:t>
+      </w:r>
+    </w:p>
+    <w:p>
+      <w:pPr>
+        <w:rPr>
+          <w:rFonts w:eastAsiaTheme="minorEastAsia" w:cstheme="minorHAnsi"/>
+          <w:sz w:val="24"/>
+        </w:rPr>
+      </w:pPr>
+      <w:proofErr w:type="spellStart"/>
+      <w:r>
+        <w:rPr>
+          <w:rFonts w:ascii="Consolas" w:eastAsiaTheme="minorEastAsia" w:hAnsi="Consolas" w:cstheme="minorHAnsi"/>
+          <w:sz w:val="24"/>
+        </w:rPr>
+        <w:lastRenderedPageBreak/>
+        <w:t>str_</w:t>
+      </w:r>
+      <w:proofErr w:type="gramStart"/>
+      <w:r>
+        <w:rPr>
+          <w:rFonts w:ascii="Consolas" w:eastAsiaTheme="minorEastAsia" w:hAnsi="Consolas" w:cstheme="minorHAnsi"/>
+          <w:sz w:val="24"/>
+        </w:rPr>
+        <w:t>hash</w:t>
+      </w:r>
+      <w:proofErr w:type="spellEnd"/>
+      <w:r>
+        <w:rPr>
+          <w:rFonts w:ascii="Consolas" w:eastAsiaTheme="minorEastAsia" w:hAnsi="Consolas" w:cstheme="minorHAnsi"/>
+          <w:sz w:val="24"/>
+        </w:rPr>
+        <w:t>(</w:t>
+      </w:r>
+      <w:proofErr w:type="gramEnd"/>
+      <w:r>
+        <w:rPr>
+          <w:rFonts w:ascii="Consolas" w:eastAsiaTheme="minorEastAsia" w:hAnsi="Consolas" w:cstheme="minorHAnsi"/>
+          <w:sz w:val="24"/>
+        </w:rPr>
+        <w:t>)</w:t>
+      </w:r>
+      <w:r>
+        <w:rPr>
+          <w:rFonts w:eastAsiaTheme="minorEastAsia" w:cstheme="minorHAnsi"/>
+          <w:sz w:val="24"/>
+        </w:rPr>
+        <w:t xml:space="preserve"> is a simple hash function for Python’s built in strings, </w:t>
+      </w:r>
+      <w:r>
+        <w:rPr>
+          <w:rFonts w:ascii="Consolas" w:eastAsiaTheme="minorEastAsia" w:hAnsi="Consolas" w:cstheme="minorHAnsi"/>
+          <w:sz w:val="24"/>
+        </w:rPr>
+        <w:t>str</w:t>
+      </w:r>
+      <w:r>
+        <w:rPr>
+          <w:rFonts w:eastAsiaTheme="minorEastAsia" w:cstheme="minorHAnsi"/>
+          <w:sz w:val="24"/>
+        </w:rPr>
+        <w:t xml:space="preserve">. It was sourced from DSA lecture 6 slides; </w:t>
+      </w:r>
+      <w:r>
+        <w:rPr>
+          <w:rFonts w:eastAsiaTheme="minorEastAsia" w:cstheme="minorHAnsi"/>
+          <w:sz w:val="24"/>
+        </w:rPr>
+        <w:t xml:space="preserve">named </w:t>
+      </w:r>
+      <w:r>
+        <w:rPr>
+          <w:rFonts w:eastAsiaTheme="minorEastAsia" w:cstheme="minorHAnsi"/>
+          <w:sz w:val="24"/>
+        </w:rPr>
+        <w:t xml:space="preserve">as </w:t>
+      </w:r>
+      <w:r>
+        <w:rPr>
+          <w:rFonts w:eastAsiaTheme="minorEastAsia" w:cstheme="minorHAnsi"/>
+          <w:sz w:val="24"/>
+        </w:rPr>
+        <w:t>the “Bernstein” hash function.</w:t>
+      </w:r>
+      <w:r>
+        <w:rPr>
+          <w:rFonts w:eastAsiaTheme="minorEastAsia" w:cstheme="minorHAnsi"/>
+          <w:sz w:val="24"/>
+        </w:rPr>
+        <w:t xml:space="preserve"> This hash function was chosen for its </w:t>
+      </w:r>
+      <w:r>
+        <w:rPr>
+          <w:rFonts w:eastAsiaTheme="minorEastAsia" w:cstheme="minorHAnsi"/>
+          <w:sz w:val="24"/>
+        </w:rPr>
+        <w:t xml:space="preserve">simplicity and </w:t>
+      </w:r>
+      <w:r>
+        <w:rPr>
+          <w:rFonts w:eastAsiaTheme="minorEastAsia" w:cstheme="minorHAnsi"/>
+          <w:sz w:val="24"/>
+        </w:rPr>
+        <w:t>performance</w:t>
+      </w:r>
+      <w:r>
+        <w:rPr>
+          <w:rFonts w:eastAsiaTheme="minorEastAsia" w:cstheme="minorHAnsi"/>
+          <w:sz w:val="24"/>
+        </w:rPr>
+        <w:t xml:space="preserve">, while still being at least </w:t>
+      </w:r>
+      <w:r>
+        <w:rPr>
+          <w:rFonts w:eastAsiaTheme="minorEastAsia" w:cstheme="minorHAnsi"/>
+          <w:sz w:val="24"/>
+        </w:rPr>
+        <w:t>not terrible</w:t>
+      </w:r>
+      <w:r>
+        <w:rPr>
+          <w:rFonts w:eastAsiaTheme="minorEastAsia" w:cstheme="minorHAnsi"/>
+          <w:sz w:val="24"/>
+        </w:rPr>
+        <w:t>.</w:t>
+      </w:r>
+      <w:r>
+        <w:rPr>
+          <w:rFonts w:eastAsiaTheme="minorEastAsia" w:cstheme="minorHAnsi"/>
+          <w:sz w:val="24"/>
+        </w:rPr>
+        <w:t xml:space="preserve"> I do not know exactly how well it distributes keys, but I assume it is decent enough.</w:t>
+      </w:r>
     </w:p>
     <w:p>
       <w:pPr>
@@ -5859,15 +6164,7 @@
           <w:rFonts w:eastAsiaTheme="minorEastAsia" w:cstheme="minorHAnsi"/>
           <w:sz w:val="24"/>
         </w:rPr>
-        <w:t xml:space="preserve"> data structure is not, for example, </w:t>
-      </w:r>
-      <w:r>
-        <w:rPr>
-          <w:rFonts w:eastAsiaTheme="minorEastAsia" w:cstheme="minorHAnsi"/>
-          <w:sz w:val="24"/>
-        </w:rPr>
-        <w:lastRenderedPageBreak/>
-        <w:t xml:space="preserve">since it is an extremely simple wrapper for </w:t>
+        <w:t xml:space="preserve"> data structure is not, for example, since it is an extremely simple wrapper for </w:t>
       </w:r>
       <w:proofErr w:type="spellStart"/>
       <w:proofErr w:type="gramStart"/>
@@ -5982,6 +6279,7 @@
       </w:pPr>
     </w:p>
     <w:sectPr>
+      <w:footerReference w:type="default" r:id="rId7"/>
       <w:pgSz w:w="11906" w:h="16838"/>
       <w:pgMar w:top="1440" w:right="1440" w:bottom="1440" w:left="1440" w:header="708" w:footer="708" w:gutter="0"/>
       <w:cols w:space="708"/>
@@ -5989,6 +6287,111 @@
     </w:sectPr>
   </w:body>
 </w:document>
+</file>
+
+<file path=word/endnotes.xml><?xml version="1.0" encoding="utf-8"?>
+<w:endnotes xmlns:wpc="http://schemas.microsoft.com/office/word/2010/wordprocessingCanvas" xmlns:cx="http://schemas.microsoft.com/office/drawing/2014/chartex" xmlns:cx1="http://schemas.microsoft.com/office/drawing/2015/9/8/chartex" xmlns:cx2="http://schemas.microsoft.com/office/drawing/2015/10/21/chartex" xmlns:cx3="http://schemas.microsoft.com/office/drawing/2016/5/9/chartex" xmlns:cx4="http://schemas.microsoft.com/office/drawing/2016/5/10/chartex" xmlns:cx5="http://schemas.microsoft.com/office/drawing/2016/5/11/chartex" xmlns:cx6="http://schemas.microsoft.com/office/drawing/2016/5/12/chartex" xmlns:cx7="http://schemas.microsoft.com/office/drawing/2016/5/13/chartex" xmlns:cx8="http://schemas.microsoft.com/office/drawing/2016/5/14/chartex" xmlns:mc="http://schemas.openxmlformats.org/markup-compatibility/2006" xmlns:aink="http://schemas.microsoft.com/office/drawing/2016/ink" xmlns:am3d="http://schemas.microsoft.com/office/drawing/2017/model3d" xmlns:o="urn:schemas-microsoft-com:office:office" xmlns:r="http://schemas.openxmlformats.org/officeDocument/2006/relationships" xmlns:m="http://schemas.openxmlformats.org/officeDocument/2006/math" xmlns:v="urn:schemas-microsoft-com:vml" xmlns:wp14="http://schemas.microsoft.com/office/word/2010/wordprocessingDrawing" xmlns:wp="http://schemas.openxmlformats.org/drawingml/2006/wordprocessingDrawing" xmlns:w10="urn:schemas-microsoft-com:office:word" xmlns:w="http://schemas.openxmlformats.org/wordprocessingml/2006/main" xmlns:w14="http://schemas.microsoft.com/office/word/2010/wordml" xmlns:w15="http://schemas.microsoft.com/office/word/2012/wordml" xmlns:w16cid="http://schemas.microsoft.com/office/word/2016/wordml/cid" xmlns:w16se="http://schemas.microsoft.com/office/word/2015/wordml/symex" xmlns:wpg="http://schemas.microsoft.com/office/word/2010/wordprocessingGroup" xmlns:wpi="http://schemas.microsoft.com/office/word/2010/wordprocessingInk" xmlns:wne="http://schemas.microsoft.com/office/word/2006/wordml" xmlns:wps="http://schemas.microsoft.com/office/word/2010/wordprocessingShape" mc:Ignorable="w14 w15 w16se w16cid wp14">
+  <w:endnote w:type="separator" w:id="-1">
+    <w:p>
+      <w:pPr>
+        <w:spacing w:after="0" w:line="240" w:lineRule="auto"/>
+      </w:pPr>
+      <w:r>
+        <w:separator/>
+      </w:r>
+    </w:p>
+  </w:endnote>
+  <w:endnote w:type="continuationSeparator" w:id="0">
+    <w:p>
+      <w:pPr>
+        <w:spacing w:after="0" w:line="240" w:lineRule="auto"/>
+      </w:pPr>
+      <w:r>
+        <w:continuationSeparator/>
+      </w:r>
+    </w:p>
+  </w:endnote>
+</w:endnotes>
+</file>
+
+<file path=word/footer1.xml><?xml version="1.0" encoding="utf-8"?>
+<w:ftr xmlns:wpc="http://schemas.microsoft.com/office/word/2010/wordprocessingCanvas" xmlns:cx="http://schemas.microsoft.com/office/drawing/2014/chartex" xmlns:cx1="http://schemas.microsoft.com/office/drawing/2015/9/8/chartex" xmlns:cx2="http://schemas.microsoft.com/office/drawing/2015/10/21/chartex" xmlns:cx3="http://schemas.microsoft.com/office/drawing/2016/5/9/chartex" xmlns:cx4="http://schemas.microsoft.com/office/drawing/2016/5/10/chartex" xmlns:cx5="http://schemas.microsoft.com/office/drawing/2016/5/11/chartex" xmlns:cx6="http://schemas.microsoft.com/office/drawing/2016/5/12/chartex" xmlns:cx7="http://schemas.microsoft.com/office/drawing/2016/5/13/chartex" xmlns:cx8="http://schemas.microsoft.com/office/drawing/2016/5/14/chartex" xmlns:mc="http://schemas.openxmlformats.org/markup-compatibility/2006" xmlns:aink="http://schemas.microsoft.com/office/drawing/2016/ink" xmlns:am3d="http://schemas.microsoft.com/office/drawing/2017/model3d" xmlns:o="urn:schemas-microsoft-com:office:office" xmlns:r="http://schemas.openxmlformats.org/officeDocument/2006/relationships" xmlns:m="http://schemas.openxmlformats.org/officeDocument/2006/math" xmlns:v="urn:schemas-microsoft-com:vml" xmlns:wp14="http://schemas.microsoft.com/office/word/2010/wordprocessingDrawing" xmlns:wp="http://schemas.openxmlformats.org/drawingml/2006/wordprocessingDrawing" xmlns:w10="urn:schemas-microsoft-com:office:word" xmlns:w="http://schemas.openxmlformats.org/wordprocessingml/2006/main" xmlns:w14="http://schemas.microsoft.com/office/word/2010/wordml" xmlns:w15="http://schemas.microsoft.com/office/word/2012/wordml" xmlns:w16cid="http://schemas.microsoft.com/office/word/2016/wordml/cid" xmlns:w16se="http://schemas.microsoft.com/office/word/2015/wordml/symex" xmlns:wpg="http://schemas.microsoft.com/office/word/2010/wordprocessingGroup" xmlns:wpi="http://schemas.microsoft.com/office/word/2010/wordprocessingInk" xmlns:wne="http://schemas.microsoft.com/office/word/2006/wordml" xmlns:wps="http://schemas.microsoft.com/office/word/2010/wordprocessingShape" mc:Ignorable="w14 w15 w16se w16cid wp14">
+  <w:sdt>
+    <w:sdtPr>
+      <w:id w:val="1215001610"/>
+      <w:docPartObj>
+        <w:docPartGallery w:val="Page Numbers (Bottom of Page)"/>
+        <w:docPartUnique/>
+      </w:docPartObj>
+    </w:sdtPr>
+    <w:sdtEndPr>
+      <w:rPr>
+        <w:noProof/>
+      </w:rPr>
+    </w:sdtEndPr>
+    <w:sdtContent>
+      <w:p>
+        <w:pPr>
+          <w:pStyle w:val="Footer"/>
+        </w:pPr>
+        <w:r>
+          <w:t xml:space="preserve">Page | </w:t>
+        </w:r>
+        <w:r>
+          <w:fldChar w:fldCharType="begin"/>
+        </w:r>
+        <w:r>
+          <w:instrText xml:space="preserve"> PAGE   \* MERGEFORMAT </w:instrText>
+        </w:r>
+        <w:r>
+          <w:fldChar w:fldCharType="separate"/>
+        </w:r>
+        <w:r>
+          <w:rPr>
+            <w:noProof/>
+          </w:rPr>
+          <w:t>2</w:t>
+        </w:r>
+        <w:r>
+          <w:rPr>
+            <w:noProof/>
+          </w:rPr>
+          <w:fldChar w:fldCharType="end"/>
+        </w:r>
+      </w:p>
+    </w:sdtContent>
+  </w:sdt>
+  <w:p>
+    <w:pPr>
+      <w:pStyle w:val="Footer"/>
+    </w:pPr>
+  </w:p>
+</w:ftr>
+</file>
+
+<file path=word/footnotes.xml><?xml version="1.0" encoding="utf-8"?>
+<w:footnotes xmlns:wpc="http://schemas.microsoft.com/office/word/2010/wordprocessingCanvas" xmlns:cx="http://schemas.microsoft.com/office/drawing/2014/chartex" xmlns:cx1="http://schemas.microsoft.com/office/drawing/2015/9/8/chartex" xmlns:cx2="http://schemas.microsoft.com/office/drawing/2015/10/21/chartex" xmlns:cx3="http://schemas.microsoft.com/office/drawing/2016/5/9/chartex" xmlns:cx4="http://schemas.microsoft.com/office/drawing/2016/5/10/chartex" xmlns:cx5="http://schemas.microsoft.com/office/drawing/2016/5/11/chartex" xmlns:cx6="http://schemas.microsoft.com/office/drawing/2016/5/12/chartex" xmlns:cx7="http://schemas.microsoft.com/office/drawing/2016/5/13/chartex" xmlns:cx8="http://schemas.microsoft.com/office/drawing/2016/5/14/chartex" xmlns:mc="http://schemas.openxmlformats.org/markup-compatibility/2006" xmlns:aink="http://schemas.microsoft.com/office/drawing/2016/ink" xmlns:am3d="http://schemas.microsoft.com/office/drawing/2017/model3d" xmlns:o="urn:schemas-microsoft-com:office:office" xmlns:r="http://schemas.openxmlformats.org/officeDocument/2006/relationships" xmlns:m="http://schemas.openxmlformats.org/officeDocument/2006/math" xmlns:v="urn:schemas-microsoft-com:vml" xmlns:wp14="http://schemas.microsoft.com/office/word/2010/wordprocessingDrawing" xmlns:wp="http://schemas.openxmlformats.org/drawingml/2006/wordprocessingDrawing" xmlns:w10="urn:schemas-microsoft-com:office:word" xmlns:w="http://schemas.openxmlformats.org/wordprocessingml/2006/main" xmlns:w14="http://schemas.microsoft.com/office/word/2010/wordml" xmlns:w15="http://schemas.microsoft.com/office/word/2012/wordml" xmlns:w16cid="http://schemas.microsoft.com/office/word/2016/wordml/cid" xmlns:w16se="http://schemas.microsoft.com/office/word/2015/wordml/symex" xmlns:wpg="http://schemas.microsoft.com/office/word/2010/wordprocessingGroup" xmlns:wpi="http://schemas.microsoft.com/office/word/2010/wordprocessingInk" xmlns:wne="http://schemas.microsoft.com/office/word/2006/wordml" xmlns:wps="http://schemas.microsoft.com/office/word/2010/wordprocessingShape" mc:Ignorable="w14 w15 w16se w16cid wp14">
+  <w:footnote w:type="separator" w:id="-1">
+    <w:p>
+      <w:pPr>
+        <w:spacing w:after="0" w:line="240" w:lineRule="auto"/>
+      </w:pPr>
+      <w:r>
+        <w:separator/>
+      </w:r>
+    </w:p>
+  </w:footnote>
+  <w:footnote w:type="continuationSeparator" w:id="0">
+    <w:p>
+      <w:pPr>
+        <w:spacing w:after="0" w:line="240" w:lineRule="auto"/>
+      </w:pPr>
+      <w:r>
+        <w:continuationSeparator/>
+      </w:r>
+    </w:p>
+  </w:footnote>
+</w:footnotes>
 </file>
 
 <file path=word/numbering.xml><?xml version="1.0" encoding="utf-8"?>
@@ -6906,6 +7309,50 @@
       <w:color w:val="808080"/>
     </w:rPr>
   </w:style>
+  <w:style w:type="paragraph" w:styleId="Header">
+    <w:name w:val="header"/>
+    <w:basedOn w:val="Normal"/>
+    <w:link w:val="HeaderChar"/>
+    <w:uiPriority w:val="99"/>
+    <w:unhideWhenUsed/>
+    <w:rsid w:val="009568D9"/>
+    <w:pPr>
+      <w:tabs>
+        <w:tab w:val="center" w:pos="4513"/>
+        <w:tab w:val="right" w:pos="9026"/>
+      </w:tabs>
+      <w:spacing w:after="0" w:line="240" w:lineRule="auto"/>
+    </w:pPr>
+  </w:style>
+  <w:style w:type="character" w:customStyle="1" w:styleId="HeaderChar">
+    <w:name w:val="Header Char"/>
+    <w:basedOn w:val="DefaultParagraphFont"/>
+    <w:link w:val="Header"/>
+    <w:uiPriority w:val="99"/>
+    <w:rsid w:val="009568D9"/>
+  </w:style>
+  <w:style w:type="paragraph" w:styleId="Footer">
+    <w:name w:val="footer"/>
+    <w:basedOn w:val="Normal"/>
+    <w:link w:val="FooterChar"/>
+    <w:uiPriority w:val="99"/>
+    <w:unhideWhenUsed/>
+    <w:rsid w:val="009568D9"/>
+    <w:pPr>
+      <w:tabs>
+        <w:tab w:val="center" w:pos="4513"/>
+        <w:tab w:val="right" w:pos="9026"/>
+      </w:tabs>
+      <w:spacing w:after="0" w:line="240" w:lineRule="auto"/>
+    </w:pPr>
+  </w:style>
+  <w:style w:type="character" w:customStyle="1" w:styleId="FooterChar">
+    <w:name w:val="Footer Char"/>
+    <w:basedOn w:val="DefaultParagraphFont"/>
+    <w:link w:val="Footer"/>
+    <w:uiPriority w:val="99"/>
+    <w:rsid w:val="009568D9"/>
+  </w:style>
 </w:styles>
 </file>
 

</xml_diff>

<commit_message>
Assignment: added unit tests for Array.
</commit_message>
<xml_diff>
--- a/Assignment/Documentation.docx
+++ b/Assignment/Documentation.docx
@@ -109,7 +109,13 @@
         <w:rPr>
           <w:rFonts w:cstheme="minorHAnsi"/>
         </w:rPr>
-        <w:t xml:space="preserve">project </w:t>
+        <w:t>project</w:t>
+      </w:r>
+      <w:r>
+        <w:rPr>
+          <w:rFonts w:cstheme="minorHAnsi"/>
+        </w:rPr>
+        <w:t xml:space="preserve">’s codebase </w:t>
       </w:r>
       <w:r>
         <w:rPr>
@@ -117,6 +123,8 @@
         </w:rPr>
         <w:t>structure is as follows:</w:t>
       </w:r>
+      <w:bookmarkStart w:id="0" w:name="_GoBack"/>
+      <w:bookmarkEnd w:id="0"/>
     </w:p>
     <w:p>
       <w:pPr>
@@ -195,15 +203,7 @@
         <w:rPr>
           <w:rFonts w:cstheme="minorHAnsi"/>
         </w:rPr>
-        <w:t xml:space="preserve"> social network structure and as</w:t>
-      </w:r>
-      <w:bookmarkStart w:id="0" w:name="_GoBack"/>
-      <w:bookmarkEnd w:id="0"/>
-      <w:r>
-        <w:rPr>
-          <w:rFonts w:cstheme="minorHAnsi"/>
-        </w:rPr>
-        <w:t>sociated operations.</w:t>
+        <w:t xml:space="preserve"> social network structure and associated operations.</w:t>
       </w:r>
     </w:p>
     <w:p>
@@ -5494,49 +5494,31 @@
           <w:rFonts w:eastAsiaTheme="minorEastAsia" w:cstheme="minorHAnsi"/>
         </w:rPr>
         <w:br/>
-        <w:t xml:space="preserve">Certain pieces of code are not unit tested. The </w:t>
-      </w:r>
-      <w:r>
-        <w:rPr>
-          <w:rFonts w:ascii="Consolas" w:eastAsiaTheme="minorEastAsia" w:hAnsi="Consolas" w:cstheme="minorHAnsi"/>
-        </w:rPr>
-        <w:t>Array</w:t>
-      </w:r>
-      <w:r>
-        <w:rPr>
-          <w:rFonts w:eastAsiaTheme="minorEastAsia" w:cstheme="minorHAnsi"/>
-        </w:rPr>
-        <w:t xml:space="preserve"> data structure is not, for example, since it is an extremely simple wrapper for </w:t>
-      </w:r>
-      <w:proofErr w:type="spellStart"/>
-      <w:proofErr w:type="gramStart"/>
-      <w:r>
-        <w:rPr>
-          <w:rFonts w:ascii="Consolas" w:eastAsiaTheme="minorEastAsia" w:hAnsi="Consolas" w:cstheme="minorHAnsi"/>
-        </w:rPr>
-        <w:t>numpy.ndarray</w:t>
-      </w:r>
-      <w:proofErr w:type="spellEnd"/>
-      <w:proofErr w:type="gramEnd"/>
-      <w:r>
-        <w:rPr>
-          <w:rFonts w:eastAsiaTheme="minorEastAsia" w:cstheme="minorHAnsi"/>
-        </w:rPr>
-        <w:t xml:space="preserve">, and is indirectly tested through other structures (e.g. </w:t>
-      </w:r>
-      <w:proofErr w:type="spellStart"/>
-      <w:r>
-        <w:rPr>
-          <w:rFonts w:ascii="Consolas" w:eastAsiaTheme="minorEastAsia" w:hAnsi="Consolas" w:cstheme="minorHAnsi"/>
-        </w:rPr>
-        <w:t>HashTable</w:t>
-      </w:r>
-      <w:proofErr w:type="spellEnd"/>
-      <w:r>
-        <w:rPr>
-          <w:rFonts w:eastAsiaTheme="minorEastAsia" w:cstheme="minorHAnsi"/>
-        </w:rPr>
-        <w:t>). The user interface has no unit tests because it is difficult to unit test and was hence tested manually.</w:t>
+        <w:t xml:space="preserve">The user interface has no unit tests </w:t>
+      </w:r>
+      <w:r>
+        <w:rPr>
+          <w:rFonts w:eastAsiaTheme="minorEastAsia" w:cstheme="minorHAnsi"/>
+        </w:rPr>
+        <w:t>due to user input requirements</w:t>
+      </w:r>
+      <w:r>
+        <w:rPr>
+          <w:rFonts w:eastAsiaTheme="minorEastAsia" w:cstheme="minorHAnsi"/>
+        </w:rPr>
+        <w:t xml:space="preserve"> and was </w:t>
+      </w:r>
+      <w:r>
+        <w:rPr>
+          <w:rFonts w:eastAsiaTheme="minorEastAsia" w:cstheme="minorHAnsi"/>
+        </w:rPr>
+        <w:t>thus</w:t>
+      </w:r>
+      <w:r>
+        <w:rPr>
+          <w:rFonts w:eastAsiaTheme="minorEastAsia" w:cstheme="minorHAnsi"/>
+        </w:rPr>
+        <w:t xml:space="preserve"> tested manually.</w:t>
       </w:r>
     </w:p>
     <w:p>

</xml_diff>

<commit_message>
Assignment: fixed missing citation for re-used code.
</commit_message>
<xml_diff>
--- a/Assignment/Documentation.docx
+++ b/Assignment/Documentation.docx
@@ -123,8 +123,6 @@
         </w:rPr>
         <w:t>structure is as follows:</w:t>
       </w:r>
-      <w:bookmarkStart w:id="0" w:name="_GoBack"/>
-      <w:bookmarkEnd w:id="0"/>
     </w:p>
     <w:p>
       <w:pPr>
@@ -5556,6 +5554,38 @@
           <w:rFonts w:eastAsiaTheme="minorEastAsia" w:cstheme="minorHAnsi"/>
         </w:rPr>
         <w:t xml:space="preserve"> – sourced from my practical 6 submission, with modifications.</w:t>
+      </w:r>
+    </w:p>
+    <w:p>
+      <w:pPr>
+        <w:pStyle w:val="ListParagraph"/>
+        <w:numPr>
+          <w:ilvl w:val="0"/>
+          <w:numId w:val="4"/>
+        </w:numPr>
+        <w:rPr>
+          <w:rFonts w:eastAsiaTheme="minorEastAsia" w:cstheme="minorHAnsi"/>
+        </w:rPr>
+      </w:pPr>
+      <w:r>
+        <w:rPr>
+          <w:rFonts w:ascii="Consolas" w:eastAsiaTheme="minorEastAsia" w:hAnsi="Consolas" w:cstheme="minorHAnsi"/>
+        </w:rPr>
+        <w:t>singly_linked_list_test.py</w:t>
+      </w:r>
+      <w:r>
+        <w:rPr>
+          <w:rFonts w:eastAsiaTheme="minorEastAsia" w:cstheme="minorHAnsi"/>
+        </w:rPr>
+        <w:t xml:space="preserve"> – sourced from my p</w:t>
+      </w:r>
+      <w:bookmarkStart w:id="0" w:name="_GoBack"/>
+      <w:bookmarkEnd w:id="0"/>
+      <w:r>
+        <w:rPr>
+          <w:rFonts w:eastAsiaTheme="minorEastAsia" w:cstheme="minorHAnsi"/>
+        </w:rPr>
+        <w:t>ractical 3 submission, with modifications.</w:t>
       </w:r>
     </w:p>
     <w:p>

</xml_diff>